<commit_message>
Fixed certain list items
</commit_message>
<xml_diff>
--- a/Todolist_climwin_v0.1.3.docx
+++ b/Todolist_climwin_v0.1.3.docx
@@ -29,66 +29,40 @@
           <w:lang w:val="en-US"/>
         </w:rPr>
       </w:pPr>
-      <w:proofErr w:type="spellStart"/>
       <w:r>
         <w:rPr>
           <w:rFonts w:ascii="Times New Roman" w:hAnsi="Times New Roman" w:cs="Times New Roman"/>
           <w:highlight w:val="darkGreen"/>
           <w:lang w:val="en-US"/>
         </w:rPr>
-        <w:t>Martijn</w:t>
-      </w:r>
-      <w:proofErr w:type="spellEnd"/>
-      <w:r>
-        <w:rPr>
-          <w:rFonts w:ascii="Times New Roman" w:hAnsi="Times New Roman" w:cs="Times New Roman"/>
-          <w:highlight w:val="darkGreen"/>
-          <w:lang w:val="en-US"/>
-        </w:rPr>
-        <w:t xml:space="preserve"> to do</w:t>
-      </w:r>
-    </w:p>
-    <w:p>
-      <w:pPr>
-        <w:spacing w:after="0" w:line="240" w:lineRule="auto"/>
-        <w:jc w:val="both"/>
-        <w:rPr>
-          <w:rFonts w:ascii="Times New Roman" w:hAnsi="Times New Roman" w:cs="Times New Roman"/>
-          <w:lang w:val="en-US"/>
-        </w:rPr>
-      </w:pPr>
-    </w:p>
-    <w:p>
-      <w:pPr>
-        <w:spacing w:after="0" w:line="240" w:lineRule="auto"/>
-        <w:jc w:val="both"/>
-        <w:rPr>
-          <w:rFonts w:ascii="Times New Roman" w:hAnsi="Times New Roman" w:cs="Times New Roman"/>
-          <w:lang w:val="en-US"/>
-        </w:rPr>
-      </w:pPr>
-      <w:r>
-        <w:rPr>
-          <w:rFonts w:ascii="Times New Roman" w:hAnsi="Times New Roman" w:cs="Times New Roman"/>
-          <w:lang w:val="en-US"/>
-        </w:rPr>
-        <w:t xml:space="preserve">Syntax changes and other issues that need fixing for </w:t>
-      </w:r>
-      <w:proofErr w:type="spellStart"/>
-      <w:r>
-        <w:rPr>
-          <w:rFonts w:ascii="Times New Roman" w:hAnsi="Times New Roman" w:cs="Times New Roman"/>
-          <w:lang w:val="en-US"/>
-        </w:rPr>
-        <w:t>climwin</w:t>
-      </w:r>
-      <w:proofErr w:type="spellEnd"/>
-      <w:r>
-        <w:rPr>
-          <w:rFonts w:ascii="Times New Roman" w:hAnsi="Times New Roman" w:cs="Times New Roman"/>
-          <w:lang w:val="en-US"/>
-        </w:rPr>
-        <w:t xml:space="preserve">: </w:t>
+        <w:t>Martijn to do</w:t>
+      </w:r>
+    </w:p>
+    <w:p>
+      <w:pPr>
+        <w:spacing w:after="0" w:line="240" w:lineRule="auto"/>
+        <w:jc w:val="both"/>
+        <w:rPr>
+          <w:rFonts w:ascii="Times New Roman" w:hAnsi="Times New Roman" w:cs="Times New Roman"/>
+          <w:lang w:val="en-US"/>
+        </w:rPr>
+      </w:pPr>
+    </w:p>
+    <w:p>
+      <w:pPr>
+        <w:spacing w:after="0" w:line="240" w:lineRule="auto"/>
+        <w:jc w:val="both"/>
+        <w:rPr>
+          <w:rFonts w:ascii="Times New Roman" w:hAnsi="Times New Roman" w:cs="Times New Roman"/>
+          <w:lang w:val="en-US"/>
+        </w:rPr>
+      </w:pPr>
+      <w:r>
+        <w:rPr>
+          <w:rFonts w:ascii="Times New Roman" w:hAnsi="Times New Roman" w:cs="Times New Roman"/>
+          <w:lang w:val="en-US"/>
+        </w:rPr>
+        <w:t xml:space="preserve">Syntax changes and other issues that need fixing for climwin: </w:t>
       </w:r>
     </w:p>
     <w:p>
@@ -140,23 +114,13 @@
           <w:lang w:val="en-US"/>
         </w:rPr>
       </w:pPr>
-      <w:proofErr w:type="spellStart"/>
-      <w:r>
-        <w:rPr>
-          <w:rFonts w:ascii="Times New Roman" w:hAnsi="Times New Roman" w:cs="Times New Roman"/>
-          <w:highlight w:val="yellow"/>
-          <w:lang w:val="en-US"/>
-        </w:rPr>
-        <w:t>Cvk</w:t>
-      </w:r>
-      <w:proofErr w:type="spellEnd"/>
-      <w:r>
-        <w:rPr>
-          <w:rFonts w:ascii="Times New Roman" w:hAnsi="Times New Roman" w:cs="Times New Roman"/>
-          <w:highlight w:val="yellow"/>
-          <w:lang w:val="en-US"/>
-        </w:rPr>
-        <w:t>=&gt;K</w:t>
+      <w:r>
+        <w:rPr>
+          <w:rFonts w:ascii="Times New Roman" w:hAnsi="Times New Roman" w:cs="Times New Roman"/>
+          <w:highlight w:val="yellow"/>
+          <w:lang w:val="en-US"/>
+        </w:rPr>
+        <w:t>Cvk=&gt;K</w:t>
       </w:r>
     </w:p>
     <w:p>
@@ -193,34 +157,18 @@
         <w:spacing w:after="0" w:line="240" w:lineRule="auto"/>
         <w:jc w:val="both"/>
         <w:rPr>
-          <w:highlight w:val="yellow"/>
-        </w:rPr>
-      </w:pPr>
-      <w:r>
-        <w:rPr>
-          <w:rFonts w:ascii="Times New Roman" w:hAnsi="Times New Roman" w:cs="Times New Roman"/>
-          <w:highlight w:val="yellow"/>
-          <w:lang w:val="en-US"/>
-        </w:rPr>
-        <w:t xml:space="preserve">In combos put digits </w:t>
-      </w:r>
-      <w:proofErr w:type="spellStart"/>
-      <w:r>
-        <w:rPr>
-          <w:rFonts w:ascii="Times New Roman" w:hAnsi="Times New Roman" w:cs="Times New Roman"/>
-          <w:highlight w:val="yellow"/>
-          <w:lang w:val="en-US"/>
-        </w:rPr>
-        <w:t>delataAICC</w:t>
-      </w:r>
-      <w:proofErr w:type="spellEnd"/>
-      <w:r>
-        <w:rPr>
-          <w:rFonts w:ascii="Times New Roman" w:hAnsi="Times New Roman" w:cs="Times New Roman"/>
-          <w:highlight w:val="yellow"/>
-          <w:lang w:val="en-US"/>
-        </w:rPr>
-        <w:t xml:space="preserve"> to 2</w:t>
+          <w:strike/>
+          <w:highlight w:val="yellow"/>
+        </w:rPr>
+      </w:pPr>
+      <w:r>
+        <w:rPr>
+          <w:rFonts w:ascii="Times New Roman" w:hAnsi="Times New Roman" w:cs="Times New Roman"/>
+          <w:strike/>
+          <w:highlight w:val="yellow"/>
+          <w:lang w:val="en-US"/>
+        </w:rPr>
+        <w:t>In combos put digits delataAICC to 2</w:t>
       </w:r>
     </w:p>
     <w:p>
@@ -236,95 +184,54 @@
           <w:highlight w:val="yellow"/>
         </w:rPr>
       </w:pPr>
-      <w:proofErr w:type="gramStart"/>
-      <w:r>
-        <w:rPr>
-          <w:rFonts w:ascii="Times New Roman" w:hAnsi="Times New Roman" w:cs="Times New Roman"/>
-          <w:highlight w:val="yellow"/>
-          <w:lang w:val="en-US"/>
-        </w:rPr>
-        <w:t>check</w:t>
-      </w:r>
-      <w:proofErr w:type="gramEnd"/>
-      <w:r>
-        <w:rPr>
-          <w:rFonts w:ascii="Times New Roman" w:hAnsi="Times New Roman" w:cs="Times New Roman"/>
-          <w:highlight w:val="yellow"/>
-          <w:lang w:val="en-US"/>
-        </w:rPr>
-        <w:t xml:space="preserve"> if all required parameters are in there….(</w:t>
-      </w:r>
-      <w:proofErr w:type="spellStart"/>
-      <w:r>
-        <w:rPr>
-          <w:rFonts w:ascii="Times New Roman" w:hAnsi="Times New Roman" w:cs="Times New Roman"/>
-          <w:highlight w:val="yellow"/>
-          <w:lang w:val="en-US"/>
-        </w:rPr>
-        <w:t>beta_SE</w:t>
-      </w:r>
-      <w:proofErr w:type="spellEnd"/>
-      <w:r>
-        <w:rPr>
-          <w:rFonts w:ascii="Times New Roman" w:hAnsi="Times New Roman" w:cs="Times New Roman"/>
-          <w:highlight w:val="yellow"/>
-          <w:lang w:val="en-US"/>
-        </w:rPr>
-        <w:t xml:space="preserve">!, type=absolute!) Check if beta </w:t>
-      </w:r>
-      <w:proofErr w:type="spellStart"/>
-      <w:r>
-        <w:rPr>
-          <w:rFonts w:ascii="Times New Roman" w:hAnsi="Times New Roman" w:cs="Times New Roman"/>
-          <w:highlight w:val="yellow"/>
-          <w:lang w:val="en-US"/>
-        </w:rPr>
-        <w:t>wgmean</w:t>
-      </w:r>
-      <w:proofErr w:type="spellEnd"/>
-      <w:r>
-        <w:rPr>
-          <w:rFonts w:ascii="Times New Roman" w:hAnsi="Times New Roman" w:cs="Times New Roman"/>
-          <w:highlight w:val="yellow"/>
-          <w:lang w:val="en-US"/>
-        </w:rPr>
-        <w:t xml:space="preserve"> and </w:t>
-      </w:r>
-      <w:proofErr w:type="spellStart"/>
-      <w:r>
-        <w:rPr>
-          <w:rFonts w:ascii="Times New Roman" w:hAnsi="Times New Roman" w:cs="Times New Roman"/>
-          <w:highlight w:val="yellow"/>
-          <w:lang w:val="en-US"/>
-        </w:rPr>
-        <w:t>wgdev</w:t>
-      </w:r>
-      <w:proofErr w:type="spellEnd"/>
-      <w:r>
-        <w:rPr>
-          <w:rFonts w:ascii="Times New Roman" w:hAnsi="Times New Roman" w:cs="Times New Roman"/>
-          <w:highlight w:val="yellow"/>
-          <w:lang w:val="en-US"/>
-        </w:rPr>
-        <w:t xml:space="preserve"> are already in </w:t>
-      </w:r>
-      <w:proofErr w:type="gramStart"/>
-      <w:r>
-        <w:rPr>
-          <w:rFonts w:ascii="Times New Roman" w:hAnsi="Times New Roman" w:cs="Times New Roman"/>
-          <w:highlight w:val="yellow"/>
-          <w:lang w:val="en-US"/>
-        </w:rPr>
-        <w:t>combos</w:t>
-      </w:r>
-      <w:proofErr w:type="gramEnd"/>
-      <w:r>
-        <w:rPr>
-          <w:rFonts w:ascii="Times New Roman" w:hAnsi="Times New Roman" w:cs="Times New Roman"/>
-          <w:highlight w:val="yellow"/>
-          <w:lang w:val="en-US"/>
-        </w:rPr>
-        <w:t xml:space="preserve"> overview.</w:t>
+      <w:r>
+        <w:rPr>
+          <w:rFonts w:ascii="Times New Roman" w:hAnsi="Times New Roman" w:cs="Times New Roman"/>
+          <w:highlight w:val="yellow"/>
+          <w:lang w:val="en-US"/>
+        </w:rPr>
+        <w:t>check if all required parameters are in there….(</w:t>
+      </w:r>
+      <w:commentRangeStart w:id="0"/>
+      <w:r>
+        <w:rPr>
+          <w:rFonts w:ascii="Times New Roman" w:hAnsi="Times New Roman" w:cs="Times New Roman"/>
+          <w:highlight w:val="yellow"/>
+          <w:lang w:val="en-US"/>
+        </w:rPr>
+        <w:t>beta_SE!</w:t>
+      </w:r>
+      <w:commentRangeEnd w:id="0"/>
+      <w:r>
+        <w:rPr>
+          <w:rStyle w:val="CommentReference"/>
+        </w:rPr>
+        <w:commentReference w:id="0"/>
+      </w:r>
+      <w:r>
+        <w:rPr>
+          <w:rFonts w:ascii="Times New Roman" w:hAnsi="Times New Roman" w:cs="Times New Roman"/>
+          <w:highlight w:val="yellow"/>
+          <w:lang w:val="en-US"/>
+        </w:rPr>
+        <w:t xml:space="preserve">, </w:t>
+      </w:r>
+      <w:r>
+        <w:rPr>
+          <w:rFonts w:ascii="Times New Roman" w:hAnsi="Times New Roman" w:cs="Times New Roman"/>
+          <w:strike/>
+          <w:highlight w:val="yellow"/>
+          <w:lang w:val="en-US"/>
+        </w:rPr>
+        <w:t>type=absolute!</w:t>
+      </w:r>
+      <w:r>
+        <w:rPr>
+          <w:rFonts w:ascii="Times New Roman" w:hAnsi="Times New Roman" w:cs="Times New Roman"/>
+          <w:highlight w:val="yellow"/>
+          <w:lang w:val="en-US"/>
+        </w:rPr>
+        <w:t>) Check if beta wgmean and wgdev are already in combos overview.</w:t>
       </w:r>
     </w:p>
     <w:p>
@@ -335,12 +242,14 @@
           <w:numId w:val="2"/>
         </w:numPr>
         <w:rPr>
-          <w:highlight w:val="yellow"/>
-        </w:rPr>
-      </w:pPr>
-      <w:r>
-        <w:rPr>
-          <w:rFonts w:ascii="Times New Roman" w:hAnsi="Times New Roman" w:cs="Times New Roman"/>
+          <w:strike/>
+          <w:highlight w:val="yellow"/>
+        </w:rPr>
+      </w:pPr>
+      <w:r>
+        <w:rPr>
+          <w:rFonts w:ascii="Times New Roman" w:hAnsi="Times New Roman" w:cs="Times New Roman"/>
+          <w:strike/>
           <w:highlight w:val="yellow"/>
           <w:lang w:val="en-US"/>
         </w:rPr>
@@ -462,25 +371,7 @@
           <w:highlight w:val="darkGreen"/>
           <w:lang w:val="en-US"/>
         </w:rPr>
-        <w:t xml:space="preserve">The progress bar does not </w:t>
-      </w:r>
-      <w:proofErr w:type="gramStart"/>
-      <w:r>
-        <w:rPr>
-          <w:rFonts w:ascii="Times New Roman" w:hAnsi="Times New Roman" w:cs="Times New Roman"/>
-          <w:highlight w:val="darkGreen"/>
-          <w:lang w:val="en-US"/>
-        </w:rPr>
-        <w:t>got</w:t>
-      </w:r>
-      <w:proofErr w:type="gramEnd"/>
-      <w:r>
-        <w:rPr>
-          <w:rFonts w:ascii="Times New Roman" w:hAnsi="Times New Roman" w:cs="Times New Roman"/>
-          <w:highlight w:val="darkGreen"/>
-          <w:lang w:val="en-US"/>
-        </w:rPr>
-        <w:t xml:space="preserve"> 100% when using slopes, because of excluding duration=1 windows</w:t>
+        <w:t>The progress bar does not got 100% when using slopes, because of excluding duration=1 windows</w:t>
       </w:r>
       <w:r>
         <w:rPr>
@@ -511,25 +402,7 @@
           <w:highlight w:val="yellow"/>
           <w:lang w:val="en-US"/>
         </w:rPr>
-        <w:t xml:space="preserve">Update </w:t>
-      </w:r>
-      <w:proofErr w:type="spellStart"/>
-      <w:r>
-        <w:rPr>
-          <w:rFonts w:ascii="Times New Roman" w:hAnsi="Times New Roman" w:cs="Times New Roman"/>
-          <w:highlight w:val="yellow"/>
-          <w:lang w:val="en-US"/>
-        </w:rPr>
-        <w:t>WGcentre</w:t>
-      </w:r>
-      <w:proofErr w:type="spellEnd"/>
-      <w:r>
-        <w:rPr>
-          <w:rFonts w:ascii="Times New Roman" w:hAnsi="Times New Roman" w:cs="Times New Roman"/>
-          <w:highlight w:val="yellow"/>
-          <w:lang w:val="en-US"/>
-        </w:rPr>
-        <w:t xml:space="preserve"> function to deal with NA’s (Add something like na.rm=T)</w:t>
+        <w:t>Update WGcentre function to deal with NA’s (Add something like na.rm=T)</w:t>
       </w:r>
     </w:p>
     <w:p>
@@ -553,25 +426,7 @@
           <w:highlight w:val="darkGreen"/>
           <w:lang w:val="en-US"/>
         </w:rPr>
-        <w:t xml:space="preserve">There is an error in the plotting of the prediction for the RWFW example, which seems related to the three level (F/M/U) sex ‘factor’, this means </w:t>
-      </w:r>
-      <w:proofErr w:type="spellStart"/>
-      <w:r>
-        <w:rPr>
-          <w:rFonts w:ascii="Times New Roman" w:hAnsi="Times New Roman" w:cs="Times New Roman"/>
-          <w:highlight w:val="darkGreen"/>
-          <w:lang w:val="en-US"/>
-        </w:rPr>
-        <w:t>plotall</w:t>
-      </w:r>
-      <w:proofErr w:type="spellEnd"/>
-      <w:r>
-        <w:rPr>
-          <w:rFonts w:ascii="Times New Roman" w:hAnsi="Times New Roman" w:cs="Times New Roman"/>
-          <w:highlight w:val="darkGreen"/>
-          <w:lang w:val="en-US"/>
-        </w:rPr>
-        <w:t xml:space="preserve"> does not work there.</w:t>
+        <w:t>There is an error in the plotting of the prediction for the RWFW example, which seems related to the three level (F/M/U) sex ‘factor’, this means plotall does not work there.</w:t>
       </w:r>
     </w:p>
     <w:p>
@@ -589,23 +444,13 @@
           <w:lang w:val="en-US"/>
         </w:rPr>
       </w:pPr>
-      <w:proofErr w:type="spellStart"/>
-      <w:r>
-        <w:rPr>
-          <w:rFonts w:ascii="Times New Roman" w:hAnsi="Times New Roman" w:cs="Times New Roman"/>
-          <w:highlight w:val="yellow"/>
-          <w:lang w:val="en-US"/>
-        </w:rPr>
-        <w:t>Plotall</w:t>
-      </w:r>
-      <w:proofErr w:type="spellEnd"/>
-      <w:r>
-        <w:rPr>
-          <w:rFonts w:ascii="Times New Roman" w:hAnsi="Times New Roman" w:cs="Times New Roman"/>
-          <w:highlight w:val="yellow"/>
-          <w:lang w:val="en-US"/>
-        </w:rPr>
-        <w:t xml:space="preserve"> sometimes does not work on skimmed datasets, but this should be resolved when using exclude</w:t>
+      <w:r>
+        <w:rPr>
+          <w:rFonts w:ascii="Times New Roman" w:hAnsi="Times New Roman" w:cs="Times New Roman"/>
+          <w:highlight w:val="yellow"/>
+          <w:lang w:val="en-US"/>
+        </w:rPr>
+        <w:t>Plotall sometimes does not work on skimmed datasets, but this should be resolved when using exclude</w:t>
       </w:r>
     </w:p>
     <w:p>
@@ -623,90 +468,24 @@
           <w:lang w:val="en-US"/>
         </w:rPr>
       </w:pPr>
-      <w:proofErr w:type="spellStart"/>
-      <w:r>
-        <w:rPr>
-          <w:rFonts w:ascii="Times New Roman" w:hAnsi="Times New Roman" w:cs="Times New Roman"/>
-          <w:highlight w:val="yellow"/>
-          <w:lang w:val="en-US"/>
-        </w:rPr>
-        <w:t>Autowin</w:t>
-      </w:r>
-      <w:proofErr w:type="spellEnd"/>
-      <w:r>
-        <w:rPr>
-          <w:rFonts w:ascii="Times New Roman" w:hAnsi="Times New Roman" w:cs="Times New Roman"/>
-          <w:highlight w:val="yellow"/>
-          <w:lang w:val="en-US"/>
-        </w:rPr>
-        <w:t xml:space="preserve"> can’t deal with </w:t>
-      </w:r>
-      <w:proofErr w:type="spellStart"/>
-      <w:r>
-        <w:rPr>
-          <w:rFonts w:ascii="Times New Roman" w:hAnsi="Times New Roman" w:cs="Times New Roman"/>
-          <w:highlight w:val="yellow"/>
-          <w:lang w:val="en-US"/>
-        </w:rPr>
-        <w:t>lmer</w:t>
-      </w:r>
-      <w:proofErr w:type="spellEnd"/>
-      <w:r>
-        <w:rPr>
-          <w:rFonts w:ascii="Times New Roman" w:hAnsi="Times New Roman" w:cs="Times New Roman"/>
-          <w:highlight w:val="yellow"/>
-          <w:lang w:val="en-US"/>
-        </w:rPr>
-        <w:t xml:space="preserve">, add </w:t>
-      </w:r>
-      <w:proofErr w:type="spellStart"/>
-      <w:r>
-        <w:rPr>
-          <w:rFonts w:ascii="Times New Roman" w:hAnsi="Times New Roman" w:cs="Times New Roman"/>
-          <w:highlight w:val="yellow"/>
-          <w:lang w:val="en-US"/>
-        </w:rPr>
-        <w:t>centre</w:t>
-      </w:r>
-      <w:proofErr w:type="spellEnd"/>
-      <w:r>
-        <w:rPr>
-          <w:rFonts w:ascii="Times New Roman" w:hAnsi="Times New Roman" w:cs="Times New Roman"/>
-          <w:highlight w:val="yellow"/>
-          <w:lang w:val="en-US"/>
-        </w:rPr>
-        <w:t xml:space="preserve"> argument to </w:t>
-      </w:r>
-      <w:proofErr w:type="spellStart"/>
-      <w:r>
-        <w:rPr>
-          <w:rFonts w:ascii="Times New Roman" w:hAnsi="Times New Roman" w:cs="Times New Roman"/>
-          <w:highlight w:val="yellow"/>
-          <w:lang w:val="en-US"/>
-        </w:rPr>
-        <w:t>autowin</w:t>
-      </w:r>
-      <w:proofErr w:type="spellEnd"/>
-      <w:r>
-        <w:rPr>
-          <w:rFonts w:ascii="Times New Roman" w:hAnsi="Times New Roman" w:cs="Times New Roman"/>
-          <w:highlight w:val="yellow"/>
-          <w:lang w:val="en-US"/>
-        </w:rPr>
-        <w:t xml:space="preserve"> </w:t>
-      </w:r>
-    </w:p>
-    <w:p>
-      <w:pPr>
-        <w:spacing w:after="0" w:line="240" w:lineRule="auto"/>
-        <w:jc w:val="both"/>
-        <w:rPr>
-          <w:rFonts w:ascii="Times New Roman" w:hAnsi="Times New Roman" w:cs="Times New Roman"/>
-          <w:lang w:val="en-US"/>
-        </w:rPr>
-      </w:pPr>
-      <w:bookmarkStart w:id="0" w:name="_GoBack"/>
-      <w:bookmarkEnd w:id="0"/>
+      <w:r>
+        <w:rPr>
+          <w:rFonts w:ascii="Times New Roman" w:hAnsi="Times New Roman" w:cs="Times New Roman"/>
+          <w:highlight w:val="yellow"/>
+          <w:lang w:val="en-US"/>
+        </w:rPr>
+        <w:t xml:space="preserve">Autowin can’t deal with lmer, add centre argument to autowin </w:t>
+      </w:r>
+    </w:p>
+    <w:p>
+      <w:pPr>
+        <w:spacing w:after="0" w:line="240" w:lineRule="auto"/>
+        <w:jc w:val="both"/>
+        <w:rPr>
+          <w:rFonts w:ascii="Times New Roman" w:hAnsi="Times New Roman" w:cs="Times New Roman"/>
+          <w:lang w:val="en-US"/>
+        </w:rPr>
+      </w:pPr>
     </w:p>
     <w:p>
       <w:pPr>
@@ -748,67 +527,7 @@
           <w:highlight w:val="yellow"/>
           <w:lang w:val="en-US"/>
         </w:rPr>
-        <w:t>Add exclude =</w:t>
-      </w:r>
-      <w:proofErr w:type="gramStart"/>
-      <w:r>
-        <w:rPr>
-          <w:rFonts w:ascii="Times New Roman" w:hAnsi="Times New Roman" w:cs="Times New Roman"/>
-          <w:strike/>
-          <w:highlight w:val="yellow"/>
-          <w:lang w:val="en-US"/>
-        </w:rPr>
-        <w:t>c(</w:t>
-      </w:r>
-      <w:proofErr w:type="gramEnd"/>
-      <w:r>
-        <w:rPr>
-          <w:rFonts w:ascii="Times New Roman" w:hAnsi="Times New Roman" w:cs="Times New Roman"/>
-          <w:strike/>
-          <w:highlight w:val="yellow"/>
-          <w:lang w:val="en-US"/>
-        </w:rPr>
-        <w:t xml:space="preserve">14,10) argument to </w:t>
-      </w:r>
-      <w:proofErr w:type="spellStart"/>
-      <w:r>
-        <w:rPr>
-          <w:rFonts w:ascii="Times New Roman" w:hAnsi="Times New Roman" w:cs="Times New Roman"/>
-          <w:strike/>
-          <w:highlight w:val="yellow"/>
-          <w:lang w:val="en-US"/>
-        </w:rPr>
-        <w:t>climatewin</w:t>
-      </w:r>
-      <w:proofErr w:type="spellEnd"/>
-      <w:r>
-        <w:rPr>
-          <w:rFonts w:ascii="Times New Roman" w:hAnsi="Times New Roman" w:cs="Times New Roman"/>
-          <w:strike/>
-          <w:highlight w:val="yellow"/>
-          <w:lang w:val="en-US"/>
-        </w:rPr>
-        <w:t xml:space="preserve"> and </w:t>
-      </w:r>
-      <w:proofErr w:type="spellStart"/>
-      <w:r>
-        <w:rPr>
-          <w:rFonts w:ascii="Times New Roman" w:hAnsi="Times New Roman" w:cs="Times New Roman"/>
-          <w:strike/>
-          <w:highlight w:val="yellow"/>
-          <w:lang w:val="en-US"/>
-        </w:rPr>
-        <w:t>randwin</w:t>
-      </w:r>
-      <w:proofErr w:type="spellEnd"/>
-      <w:r>
-        <w:rPr>
-          <w:rFonts w:ascii="Times New Roman" w:hAnsi="Times New Roman" w:cs="Times New Roman"/>
-          <w:strike/>
-          <w:highlight w:val="yellow"/>
-          <w:lang w:val="en-US"/>
-        </w:rPr>
-        <w:t>!</w:t>
+        <w:t>Add exclude =c(14,10) argument to climatewin and randwin!</w:t>
       </w:r>
     </w:p>
     <w:p>
@@ -832,36 +551,8 @@
           <w:highlight w:val="darkGreen"/>
           <w:lang w:val="en-US"/>
         </w:rPr>
-        <w:t xml:space="preserve">Add </w:t>
-      </w:r>
-      <w:proofErr w:type="spellStart"/>
-      <w:r>
-        <w:rPr>
-          <w:rFonts w:ascii="Times New Roman" w:hAnsi="Times New Roman" w:cs="Times New Roman"/>
-          <w:highlight w:val="darkGreen"/>
-          <w:lang w:val="en-US"/>
-        </w:rPr>
-        <w:t>cvk</w:t>
-      </w:r>
-      <w:proofErr w:type="spellEnd"/>
-      <w:r>
-        <w:rPr>
-          <w:rFonts w:ascii="Times New Roman" w:hAnsi="Times New Roman" w:cs="Times New Roman"/>
-          <w:highlight w:val="darkGreen"/>
-          <w:lang w:val="en-US"/>
-        </w:rPr>
-        <w:t xml:space="preserve"> argument to </w:t>
-      </w:r>
-      <w:proofErr w:type="spellStart"/>
-      <w:r>
-        <w:rPr>
-          <w:rFonts w:ascii="Times New Roman" w:hAnsi="Times New Roman" w:cs="Times New Roman"/>
-          <w:highlight w:val="darkGreen"/>
-          <w:lang w:val="en-US"/>
-        </w:rPr>
-        <w:t>randwin</w:t>
-      </w:r>
-      <w:proofErr w:type="spellEnd"/>
+        <w:t>Add cvk argument to randwin</w:t>
+      </w:r>
     </w:p>
     <w:p>
       <w:pPr>
@@ -910,25 +601,7 @@
           <w:highlight w:val="darkGreen"/>
           <w:lang w:val="en-US"/>
         </w:rPr>
-        <w:t xml:space="preserve">Why is there a baseline in </w:t>
-      </w:r>
-      <w:proofErr w:type="spellStart"/>
-      <w:r>
-        <w:rPr>
-          <w:rFonts w:ascii="Times New Roman" w:hAnsi="Times New Roman" w:cs="Times New Roman"/>
-          <w:highlight w:val="darkGreen"/>
-          <w:lang w:val="en-US"/>
-        </w:rPr>
-        <w:t>autowin</w:t>
-      </w:r>
-      <w:proofErr w:type="spellEnd"/>
-      <w:r>
-        <w:rPr>
-          <w:rFonts w:ascii="Times New Roman" w:hAnsi="Times New Roman" w:cs="Times New Roman"/>
-          <w:highlight w:val="darkGreen"/>
-          <w:lang w:val="en-US"/>
-        </w:rPr>
-        <w:t>??? Can we get rid of it by taking the baseline from the reference?</w:t>
+        <w:t>Why is there a baseline in autowin??? Can we get rid of it by taking the baseline from the reference?</w:t>
       </w:r>
     </w:p>
     <w:p>
@@ -940,53 +613,54 @@
         </w:numPr>
         <w:rPr>
           <w:rFonts w:ascii="Times New Roman" w:hAnsi="Times New Roman" w:cs="Times New Roman"/>
-          <w:highlight w:val="yellow"/>
-          <w:lang w:val="en-US"/>
-        </w:rPr>
-      </w:pPr>
-      <w:r>
-        <w:rPr>
-          <w:rFonts w:ascii="Times New Roman" w:hAnsi="Times New Roman" w:cs="Times New Roman"/>
-          <w:highlight w:val="yellow"/>
-          <w:lang w:val="en-US"/>
-        </w:rPr>
-        <w:t xml:space="preserve">Add option for only </w:t>
-      </w:r>
-      <w:proofErr w:type="spellStart"/>
-      <w:r>
-        <w:rPr>
-          <w:rFonts w:ascii="Times New Roman" w:hAnsi="Times New Roman" w:cs="Times New Roman"/>
-          <w:highlight w:val="yellow"/>
-          <w:lang w:val="en-US"/>
-        </w:rPr>
-        <w:t>wgdev</w:t>
-      </w:r>
-      <w:proofErr w:type="spellEnd"/>
-      <w:r>
-        <w:rPr>
-          <w:rFonts w:ascii="Times New Roman" w:hAnsi="Times New Roman" w:cs="Times New Roman"/>
-          <w:highlight w:val="yellow"/>
-          <w:lang w:val="en-US"/>
-        </w:rPr>
-        <w:t xml:space="preserve"> and no </w:t>
-      </w:r>
-      <w:proofErr w:type="spellStart"/>
-      <w:r>
-        <w:rPr>
-          <w:rFonts w:ascii="Times New Roman" w:hAnsi="Times New Roman" w:cs="Times New Roman"/>
+          <w:strike/>
+          <w:highlight w:val="yellow"/>
+          <w:lang w:val="en-US"/>
+        </w:rPr>
+      </w:pPr>
+      <w:commentRangeStart w:id="1"/>
+      <w:r>
+        <w:rPr>
+          <w:rFonts w:ascii="Times New Roman" w:hAnsi="Times New Roman" w:cs="Times New Roman"/>
+          <w:strike/>
+          <w:highlight w:val="yellow"/>
+          <w:lang w:val="en-US"/>
+        </w:rPr>
+        <w:t xml:space="preserve">Add option for only wgdev and no </w:t>
+      </w:r>
+      <w:commentRangeStart w:id="2"/>
+      <w:r>
+        <w:rPr>
+          <w:rFonts w:ascii="Times New Roman" w:hAnsi="Times New Roman" w:cs="Times New Roman"/>
+          <w:strike/>
           <w:highlight w:val="yellow"/>
           <w:lang w:val="en-US"/>
         </w:rPr>
         <w:t>WGmean</w:t>
       </w:r>
-      <w:proofErr w:type="spellEnd"/>
-      <w:r>
-        <w:rPr>
-          <w:rFonts w:ascii="Times New Roman" w:hAnsi="Times New Roman" w:cs="Times New Roman"/>
+      <w:commentRangeEnd w:id="2"/>
+      <w:r>
+        <w:rPr>
+          <w:rStyle w:val="CommentReference"/>
+        </w:rPr>
+        <w:commentReference w:id="2"/>
+      </w:r>
+      <w:r>
+        <w:rPr>
+          <w:rFonts w:ascii="Times New Roman" w:hAnsi="Times New Roman" w:cs="Times New Roman"/>
+          <w:strike/>
           <w:highlight w:val="yellow"/>
           <w:lang w:val="en-US"/>
         </w:rPr>
         <w:t>?</w:t>
+      </w:r>
+      <w:commentRangeEnd w:id="1"/>
+      <w:r>
+        <w:rPr>
+          <w:rStyle w:val="CommentReference"/>
+          <w:strike/>
+        </w:rPr>
+        <w:commentReference w:id="1"/>
       </w:r>
     </w:p>
     <w:p>
@@ -1006,18 +680,8 @@
           <w:highlight w:val="darkGreen"/>
           <w:lang w:val="en-US"/>
         </w:rPr>
-        <w:t xml:space="preserve">Randomize many combos at the same time, but not integrate into </w:t>
-      </w:r>
-      <w:proofErr w:type="spellStart"/>
-      <w:r>
-        <w:rPr>
-          <w:rFonts w:ascii="Times New Roman" w:hAnsi="Times New Roman" w:cs="Times New Roman"/>
-          <w:highlight w:val="darkGreen"/>
-          <w:lang w:val="en-US"/>
-        </w:rPr>
-        <w:t>climatewin</w:t>
-      </w:r>
-      <w:proofErr w:type="spellEnd"/>
+        <w:t>Randomize many combos at the same time, but not integrate into climatewin</w:t>
+      </w:r>
     </w:p>
     <w:p>
       <w:pPr>
@@ -1036,25 +700,7 @@
           <w:highlight w:val="darkGreen"/>
           <w:lang w:val="en-US"/>
         </w:rPr>
-        <w:t xml:space="preserve">Add option for </w:t>
-      </w:r>
-      <w:proofErr w:type="spellStart"/>
-      <w:r>
-        <w:rPr>
-          <w:rFonts w:ascii="Times New Roman" w:hAnsi="Times New Roman" w:cs="Times New Roman"/>
-          <w:highlight w:val="darkGreen"/>
-          <w:lang w:val="en-US"/>
-        </w:rPr>
-        <w:t>coxph</w:t>
-      </w:r>
-      <w:proofErr w:type="spellEnd"/>
-      <w:r>
-        <w:rPr>
-          <w:rFonts w:ascii="Times New Roman" w:hAnsi="Times New Roman" w:cs="Times New Roman"/>
-          <w:highlight w:val="darkGreen"/>
-          <w:lang w:val="en-US"/>
-        </w:rPr>
-        <w:t xml:space="preserve"> (see 2011 paper</w:t>
+        <w:t>Add option for coxph (see 2011 paper</w:t>
       </w:r>
     </w:p>
     <w:p>
@@ -1074,116 +720,41 @@
           <w:highlight w:val="yellow"/>
           <w:lang w:val="en-US"/>
         </w:rPr>
-        <w:t xml:space="preserve">Circle the best model in </w:t>
-      </w:r>
-      <w:proofErr w:type="spellStart"/>
-      <w:r>
-        <w:rPr>
-          <w:rFonts w:ascii="Times New Roman" w:hAnsi="Times New Roman" w:cs="Times New Roman"/>
-          <w:highlight w:val="yellow"/>
-          <w:lang w:val="en-US"/>
-        </w:rPr>
-        <w:t>plotall</w:t>
-      </w:r>
-      <w:proofErr w:type="spellEnd"/>
-      <w:r>
-        <w:rPr>
-          <w:rFonts w:ascii="Times New Roman" w:hAnsi="Times New Roman" w:cs="Times New Roman"/>
-          <w:highlight w:val="yellow"/>
-          <w:lang w:val="en-US"/>
-        </w:rPr>
-        <w:t>?</w:t>
-      </w:r>
-    </w:p>
-    <w:p>
-      <w:pPr>
-        <w:spacing w:after="0" w:line="240" w:lineRule="auto"/>
-        <w:jc w:val="both"/>
-        <w:rPr>
-          <w:rFonts w:ascii="Times New Roman" w:hAnsi="Times New Roman" w:cs="Times New Roman"/>
-          <w:lang w:val="en-US"/>
-        </w:rPr>
-      </w:pPr>
-      <w:proofErr w:type="spellStart"/>
-      <w:r>
-        <w:rPr>
-          <w:rFonts w:ascii="Times New Roman" w:hAnsi="Times New Roman" w:cs="Times New Roman"/>
-          <w:lang w:val="en-US"/>
-        </w:rPr>
-        <w:t>Unclarity</w:t>
-      </w:r>
-      <w:proofErr w:type="spellEnd"/>
-      <w:r>
-        <w:rPr>
-          <w:rFonts w:ascii="Times New Roman" w:hAnsi="Times New Roman" w:cs="Times New Roman"/>
-          <w:lang w:val="en-US"/>
-        </w:rPr>
-        <w:t xml:space="preserve">: </w:t>
-      </w:r>
-    </w:p>
-    <w:p>
-      <w:pPr>
-        <w:spacing w:after="0" w:line="240" w:lineRule="auto"/>
-        <w:jc w:val="both"/>
-        <w:rPr>
-          <w:rFonts w:ascii="Times New Roman" w:hAnsi="Times New Roman" w:cs="Times New Roman"/>
-          <w:lang w:val="en-US"/>
-        </w:rPr>
-      </w:pPr>
-      <w:r>
-        <w:rPr>
-          <w:rFonts w:ascii="Times New Roman" w:hAnsi="Times New Roman" w:cs="Times New Roman"/>
-          <w:lang w:val="en-US"/>
-        </w:rPr>
-        <w:t xml:space="preserve">Should we penalize weighted windows or growing degree day models, as they use more parameters to </w:t>
-      </w:r>
-      <w:proofErr w:type="spellStart"/>
-      <w:r>
-        <w:rPr>
-          <w:rFonts w:ascii="Times New Roman" w:hAnsi="Times New Roman" w:cs="Times New Roman"/>
-          <w:lang w:val="en-US"/>
-        </w:rPr>
-        <w:t>calc</w:t>
-      </w:r>
-      <w:proofErr w:type="spellEnd"/>
-      <w:r>
-        <w:rPr>
-          <w:rFonts w:ascii="Times New Roman" w:hAnsi="Times New Roman" w:cs="Times New Roman"/>
-          <w:lang w:val="en-US"/>
-        </w:rPr>
-        <w:t xml:space="preserve"> the climate </w:t>
-      </w:r>
-      <w:proofErr w:type="spellStart"/>
-      <w:r>
-        <w:rPr>
-          <w:rFonts w:ascii="Times New Roman" w:hAnsi="Times New Roman" w:cs="Times New Roman"/>
-          <w:lang w:val="en-US"/>
-        </w:rPr>
-        <w:t>var</w:t>
-      </w:r>
-      <w:proofErr w:type="spellEnd"/>
-      <w:r>
-        <w:rPr>
-          <w:rFonts w:ascii="Times New Roman" w:hAnsi="Times New Roman" w:cs="Times New Roman"/>
-          <w:lang w:val="en-US"/>
-        </w:rPr>
-        <w:t xml:space="preserve"> (e.g. shape, location and scale parameter, while unweighted mean only has effectively a location/start and scale/duration </w:t>
-      </w:r>
-      <w:proofErr w:type="gramStart"/>
-      <w:r>
-        <w:rPr>
-          <w:rFonts w:ascii="Times New Roman" w:hAnsi="Times New Roman" w:cs="Times New Roman"/>
-          <w:lang w:val="en-US"/>
-        </w:rPr>
-        <w:t>parameter</w:t>
-      </w:r>
-      <w:proofErr w:type="gramEnd"/>
-      <w:r>
-        <w:rPr>
-          <w:rFonts w:ascii="Times New Roman" w:hAnsi="Times New Roman" w:cs="Times New Roman"/>
-          <w:lang w:val="en-US"/>
-        </w:rPr>
-        <w:t>)</w:t>
+        <w:t>Circle the best model in plotall?</w:t>
+      </w:r>
+    </w:p>
+    <w:p>
+      <w:pPr>
+        <w:spacing w:after="0" w:line="240" w:lineRule="auto"/>
+        <w:jc w:val="both"/>
+        <w:rPr>
+          <w:rFonts w:ascii="Times New Roman" w:hAnsi="Times New Roman" w:cs="Times New Roman"/>
+          <w:lang w:val="en-US"/>
+        </w:rPr>
+      </w:pPr>
+      <w:r>
+        <w:rPr>
+          <w:rFonts w:ascii="Times New Roman" w:hAnsi="Times New Roman" w:cs="Times New Roman"/>
+          <w:lang w:val="en-US"/>
+        </w:rPr>
+        <w:t xml:space="preserve">Unclarity: </w:t>
+      </w:r>
+    </w:p>
+    <w:p>
+      <w:pPr>
+        <w:spacing w:after="0" w:line="240" w:lineRule="auto"/>
+        <w:jc w:val="both"/>
+        <w:rPr>
+          <w:rFonts w:ascii="Times New Roman" w:hAnsi="Times New Roman" w:cs="Times New Roman"/>
+          <w:lang w:val="en-US"/>
+        </w:rPr>
+      </w:pPr>
+      <w:r>
+        <w:rPr>
+          <w:rFonts w:ascii="Times New Roman" w:hAnsi="Times New Roman" w:cs="Times New Roman"/>
+          <w:lang w:val="en-US"/>
+        </w:rPr>
+        <w:t>Should we penalize weighted windows or growing degree day models, as they use more parameters to calc the climate var (e.g. shape, location and scale parameter, while unweighted mean only has effectively a location/start and scale/duration parameter)</w:t>
       </w:r>
     </w:p>
     <w:p/>
@@ -1195,6 +766,61 @@
     </w:sectPr>
   </w:body>
 </w:document>
+</file>
+
+<file path=word/comments.xml><?xml version="1.0" encoding="utf-8"?>
+<w:comments xmlns:wpc="http://schemas.microsoft.com/office/word/2010/wordprocessingCanvas" xmlns:mc="http://schemas.openxmlformats.org/markup-compatibility/2006" xmlns:o="urn:schemas-microsoft-com:office:office" xmlns:r="http://schemas.openxmlformats.org/officeDocument/2006/relationships" xmlns:m="http://schemas.openxmlformats.org/officeDocument/2006/math" xmlns:v="urn:schemas-microsoft-com:vml" xmlns:wp14="http://schemas.microsoft.com/office/word/2010/wordprocessingDrawing" xmlns:wp="http://schemas.openxmlformats.org/drawingml/2006/wordprocessingDrawing" xmlns:w10="urn:schemas-microsoft-com:office:word" xmlns:w="http://schemas.openxmlformats.org/wordprocessingml/2006/main" xmlns:w14="http://schemas.microsoft.com/office/word/2010/wordml" xmlns:wpg="http://schemas.microsoft.com/office/word/2010/wordprocessingGroup" xmlns:wpi="http://schemas.microsoft.com/office/word/2010/wordprocessingInk" xmlns:wne="http://schemas.microsoft.com/office/word/2006/wordml" xmlns:wps="http://schemas.microsoft.com/office/word/2010/wordprocessingShape" mc:Ignorable="w14 wp14">
+  <w:comment w:id="0" w:author="Jorge Gonzales" w:date="2015-11-03T13:17:00Z" w:initials="JG">
+    <w:p>
+      <w:pPr>
+        <w:pStyle w:val="CommentText"/>
+      </w:pPr>
+      <w:r>
+        <w:rPr>
+          <w:rStyle w:val="CommentReference"/>
+        </w:rPr>
+        <w:annotationRef/>
+      </w:r>
+      <w:r>
+        <w:t>Will this make the combo list too long? If there are cubic terms this adds an additional 3 columns.</w:t>
+      </w:r>
+    </w:p>
+  </w:comment>
+  <w:comment w:id="2" w:author="Jorge Gonzales" w:date="2015-11-03T14:03:00Z" w:initials="JG">
+    <w:p>
+      <w:pPr>
+        <w:pStyle w:val="CommentText"/>
+      </w:pPr>
+      <w:r>
+        <w:rPr>
+          <w:rStyle w:val="CommentReference"/>
+        </w:rPr>
+        <w:annotationRef/>
+      </w:r>
+      <w:r>
+        <w:t>Currently, when centre != NULL, func = “quad”, “cub” etc. are not usable.</w:t>
+      </w:r>
+      <w:bookmarkStart w:id="3" w:name="_GoBack"/>
+      <w:bookmarkEnd w:id="3"/>
+    </w:p>
+  </w:comment>
+  <w:comment w:id="1" w:author="Jorge Gonzales" w:date="2015-11-03T13:19:00Z" w:initials="JG">
+    <w:p>
+      <w:pPr>
+        <w:pStyle w:val="CommentText"/>
+      </w:pPr>
+      <w:r>
+        <w:rPr>
+          <w:rStyle w:val="CommentReference"/>
+        </w:rPr>
+        <w:annotationRef/>
+      </w:r>
+      <w:r>
+        <w:t>Parameter name centre_var  = Mean, Dev, Both??</w:t>
+      </w:r>
+    </w:p>
+  </w:comment>
+</w:comments>
 </file>
 
 <file path=word/numbering.xml><?xml version="1.0" encoding="utf-8"?>
@@ -1813,6 +1439,79 @@
       <w:szCs w:val="20"/>
     </w:rPr>
   </w:style>
+  <w:style w:type="character" w:styleId="CommentReference">
+    <w:name w:val="annotation reference"/>
+    <w:basedOn w:val="DefaultParagraphFont"/>
+    <w:uiPriority w:val="99"/>
+    <w:semiHidden/>
+    <w:unhideWhenUsed/>
+    <w:rsid w:val="00F17B29"/>
+    <w:rPr>
+      <w:sz w:val="16"/>
+      <w:szCs w:val="16"/>
+    </w:rPr>
+  </w:style>
+  <w:style w:type="paragraph" w:styleId="CommentSubject">
+    <w:name w:val="annotation subject"/>
+    <w:basedOn w:val="CommentText"/>
+    <w:next w:val="CommentText"/>
+    <w:link w:val="CommentSubjectChar"/>
+    <w:uiPriority w:val="99"/>
+    <w:semiHidden/>
+    <w:unhideWhenUsed/>
+    <w:rsid w:val="00F17B29"/>
+    <w:pPr>
+      <w:spacing w:after="160"/>
+    </w:pPr>
+    <w:rPr>
+      <w:b/>
+      <w:bCs/>
+    </w:rPr>
+  </w:style>
+  <w:style w:type="character" w:customStyle="1" w:styleId="CommentSubjectChar">
+    <w:name w:val="Comment Subject Char"/>
+    <w:basedOn w:val="CommentTextChar"/>
+    <w:link w:val="CommentSubject"/>
+    <w:uiPriority w:val="99"/>
+    <w:semiHidden/>
+    <w:rsid w:val="00F17B29"/>
+    <w:rPr>
+      <w:b/>
+      <w:bCs/>
+      <w:sz w:val="20"/>
+      <w:szCs w:val="20"/>
+    </w:rPr>
+  </w:style>
+  <w:style w:type="paragraph" w:styleId="BalloonText">
+    <w:name w:val="Balloon Text"/>
+    <w:basedOn w:val="Normal"/>
+    <w:link w:val="BalloonTextChar"/>
+    <w:uiPriority w:val="99"/>
+    <w:semiHidden/>
+    <w:unhideWhenUsed/>
+    <w:rsid w:val="00F17B29"/>
+    <w:pPr>
+      <w:spacing w:after="0" w:line="240" w:lineRule="auto"/>
+    </w:pPr>
+    <w:rPr>
+      <w:rFonts w:ascii="Tahoma" w:hAnsi="Tahoma" w:cs="Tahoma"/>
+      <w:sz w:val="16"/>
+      <w:szCs w:val="16"/>
+    </w:rPr>
+  </w:style>
+  <w:style w:type="character" w:customStyle="1" w:styleId="BalloonTextChar">
+    <w:name w:val="Balloon Text Char"/>
+    <w:basedOn w:val="DefaultParagraphFont"/>
+    <w:link w:val="BalloonText"/>
+    <w:uiPriority w:val="99"/>
+    <w:semiHidden/>
+    <w:rsid w:val="00F17B29"/>
+    <w:rPr>
+      <w:rFonts w:ascii="Tahoma" w:hAnsi="Tahoma" w:cs="Tahoma"/>
+      <w:sz w:val="16"/>
+      <w:szCs w:val="16"/>
+    </w:rPr>
+  </w:style>
 </w:styles>
 </file>
 
@@ -2042,6 +1741,79 @@
     <w:rPr>
       <w:sz w:val="20"/>
       <w:szCs w:val="20"/>
+    </w:rPr>
+  </w:style>
+  <w:style w:type="character" w:styleId="CommentReference">
+    <w:name w:val="annotation reference"/>
+    <w:basedOn w:val="DefaultParagraphFont"/>
+    <w:uiPriority w:val="99"/>
+    <w:semiHidden/>
+    <w:unhideWhenUsed/>
+    <w:rsid w:val="00F17B29"/>
+    <w:rPr>
+      <w:sz w:val="16"/>
+      <w:szCs w:val="16"/>
+    </w:rPr>
+  </w:style>
+  <w:style w:type="paragraph" w:styleId="CommentSubject">
+    <w:name w:val="annotation subject"/>
+    <w:basedOn w:val="CommentText"/>
+    <w:next w:val="CommentText"/>
+    <w:link w:val="CommentSubjectChar"/>
+    <w:uiPriority w:val="99"/>
+    <w:semiHidden/>
+    <w:unhideWhenUsed/>
+    <w:rsid w:val="00F17B29"/>
+    <w:pPr>
+      <w:spacing w:after="160"/>
+    </w:pPr>
+    <w:rPr>
+      <w:b/>
+      <w:bCs/>
+    </w:rPr>
+  </w:style>
+  <w:style w:type="character" w:customStyle="1" w:styleId="CommentSubjectChar">
+    <w:name w:val="Comment Subject Char"/>
+    <w:basedOn w:val="CommentTextChar"/>
+    <w:link w:val="CommentSubject"/>
+    <w:uiPriority w:val="99"/>
+    <w:semiHidden/>
+    <w:rsid w:val="00F17B29"/>
+    <w:rPr>
+      <w:b/>
+      <w:bCs/>
+      <w:sz w:val="20"/>
+      <w:szCs w:val="20"/>
+    </w:rPr>
+  </w:style>
+  <w:style w:type="paragraph" w:styleId="BalloonText">
+    <w:name w:val="Balloon Text"/>
+    <w:basedOn w:val="Normal"/>
+    <w:link w:val="BalloonTextChar"/>
+    <w:uiPriority w:val="99"/>
+    <w:semiHidden/>
+    <w:unhideWhenUsed/>
+    <w:rsid w:val="00F17B29"/>
+    <w:pPr>
+      <w:spacing w:after="0" w:line="240" w:lineRule="auto"/>
+    </w:pPr>
+    <w:rPr>
+      <w:rFonts w:ascii="Tahoma" w:hAnsi="Tahoma" w:cs="Tahoma"/>
+      <w:sz w:val="16"/>
+      <w:szCs w:val="16"/>
+    </w:rPr>
+  </w:style>
+  <w:style w:type="character" w:customStyle="1" w:styleId="BalloonTextChar">
+    <w:name w:val="Balloon Text Char"/>
+    <w:basedOn w:val="DefaultParagraphFont"/>
+    <w:link w:val="BalloonText"/>
+    <w:uiPriority w:val="99"/>
+    <w:semiHidden/>
+    <w:rsid w:val="00F17B29"/>
+    <w:rPr>
+      <w:rFonts w:ascii="Tahoma" w:hAnsi="Tahoma" w:cs="Tahoma"/>
+      <w:sz w:val="16"/>
+      <w:szCs w:val="16"/>
     </w:rPr>
   </w:style>
 </w:styles>

</xml_diff>

<commit_message>
Adjust plotall to deal with different levels of centre (i.e. both, mean, dev).
</commit_message>
<xml_diff>
--- a/Todolist_climwin_v0.1.3.docx
+++ b/Todolist_climwin_v0.1.3.docx
@@ -968,7 +968,17 @@
           <w:highlight w:val="yellow"/>
           <w:lang w:val="en-US"/>
         </w:rPr>
-        <w:t xml:space="preserve"> sometimes does not work on skimmed datasets, but this should be resolved when using exclude</w:t>
+        <w:t xml:space="preserve"> sometimes does not work</w:t>
+      </w:r>
+      <w:bookmarkStart w:id="0" w:name="_GoBack"/>
+      <w:bookmarkEnd w:id="0"/>
+      <w:r>
+        <w:rPr>
+          <w:rFonts w:ascii="Times New Roman" w:hAnsi="Times New Roman" w:cs="Times New Roman"/>
+          <w:highlight w:val="yellow"/>
+          <w:lang w:val="en-US"/>
+        </w:rPr>
+        <w:t xml:space="preserve"> on skimmed datasets, but this should be resolved when using exclude</w:t>
       </w:r>
     </w:p>
     <w:p>
@@ -1070,13 +1080,15 @@
         <w:jc w:val="both"/>
         <w:rPr>
           <w:rFonts w:ascii="Times New Roman" w:hAnsi="Times New Roman" w:cs="Times New Roman"/>
-          <w:highlight w:val="yellow"/>
-          <w:lang w:val="en-US"/>
-        </w:rPr>
-      </w:pPr>
-      <w:r>
-        <w:rPr>
-          <w:rFonts w:ascii="Times New Roman" w:hAnsi="Times New Roman" w:cs="Times New Roman"/>
+          <w:strike/>
+          <w:highlight w:val="yellow"/>
+          <w:lang w:val="en-US"/>
+        </w:rPr>
+      </w:pPr>
+      <w:r>
+        <w:rPr>
+          <w:rFonts w:ascii="Times New Roman" w:hAnsi="Times New Roman" w:cs="Times New Roman"/>
+          <w:strike/>
           <w:highlight w:val="yellow"/>
           <w:lang w:val="en-US"/>
         </w:rPr>
@@ -1086,6 +1098,7 @@
       <w:r>
         <w:rPr>
           <w:rFonts w:ascii="Times New Roman" w:hAnsi="Times New Roman" w:cs="Times New Roman"/>
+          <w:strike/>
           <w:highlight w:val="yellow"/>
           <w:lang w:val="en-US"/>
         </w:rPr>
@@ -1095,6 +1108,7 @@
       <w:r>
         <w:rPr>
           <w:rFonts w:ascii="Times New Roman" w:hAnsi="Times New Roman" w:cs="Times New Roman"/>
+          <w:strike/>
           <w:highlight w:val="yellow"/>
           <w:lang w:val="en-US"/>
         </w:rPr>
@@ -1327,17 +1341,7 @@
           <w:highlight w:val="darkGreen"/>
           <w:lang w:val="en-US"/>
         </w:rPr>
-        <w:t>auto</w:t>
-      </w:r>
-      <w:bookmarkStart w:id="0" w:name="_GoBack"/>
-      <w:bookmarkEnd w:id="0"/>
-      <w:r>
-        <w:rPr>
-          <w:rFonts w:ascii="Times New Roman" w:hAnsi="Times New Roman" w:cs="Times New Roman"/>
-          <w:highlight w:val="darkGreen"/>
-          <w:lang w:val="en-US"/>
-        </w:rPr>
-        <w:t>win</w:t>
+        <w:t>autowin</w:t>
       </w:r>
       <w:proofErr w:type="spellEnd"/>
       <w:r>

</xml_diff>

<commit_message>
Autowin can now run lmer.
</commit_message>
<xml_diff>
--- a/Todolist_climwin_v0.1.3.docx
+++ b/Todolist_climwin_v0.1.3.docx
@@ -916,7 +916,17 @@
           <w:highlight w:val="darkGreen"/>
           <w:lang w:val="en-US"/>
         </w:rPr>
-        <w:t xml:space="preserve">There is an error in the plotting of the prediction for the RWFW example, which seems related to the three level (F/M/U) sex ‘factor’, this means </w:t>
+        <w:t>There is an error in the plott</w:t>
+      </w:r>
+      <w:bookmarkStart w:id="0" w:name="_GoBack"/>
+      <w:bookmarkEnd w:id="0"/>
+      <w:r>
+        <w:rPr>
+          <w:rFonts w:ascii="Times New Roman" w:hAnsi="Times New Roman" w:cs="Times New Roman"/>
+          <w:highlight w:val="darkGreen"/>
+          <w:lang w:val="en-US"/>
+        </w:rPr>
+        <w:t xml:space="preserve">ing of the prediction for the RWFW example, which seems related to the three level (F/M/U) sex ‘factor’, this means </w:t>
       </w:r>
       <w:proofErr w:type="spellStart"/>
       <w:r>
@@ -968,17 +978,7 @@
           <w:highlight w:val="yellow"/>
           <w:lang w:val="en-US"/>
         </w:rPr>
-        <w:t xml:space="preserve"> sometimes does not work</w:t>
-      </w:r>
-      <w:bookmarkStart w:id="0" w:name="_GoBack"/>
-      <w:bookmarkEnd w:id="0"/>
-      <w:r>
-        <w:rPr>
-          <w:rFonts w:ascii="Times New Roman" w:hAnsi="Times New Roman" w:cs="Times New Roman"/>
-          <w:highlight w:val="yellow"/>
-          <w:lang w:val="en-US"/>
-        </w:rPr>
-        <w:t xml:space="preserve"> on skimmed datasets, but this should be resolved when using exclude</w:t>
+        <w:t xml:space="preserve"> sometimes does not work on skimmed datasets, but this should be resolved when using exclude</w:t>
       </w:r>
     </w:p>
     <w:p>
@@ -992,14 +992,16 @@
         <w:jc w:val="both"/>
         <w:rPr>
           <w:rFonts w:ascii="Times New Roman" w:hAnsi="Times New Roman" w:cs="Times New Roman"/>
-          <w:highlight w:val="yellow"/>
-          <w:lang w:val="en-US"/>
-        </w:rPr>
-      </w:pPr>
-      <w:proofErr w:type="spellStart"/>
-      <w:r>
-        <w:rPr>
-          <w:rFonts w:ascii="Times New Roman" w:hAnsi="Times New Roman" w:cs="Times New Roman"/>
+          <w:strike/>
+          <w:highlight w:val="yellow"/>
+          <w:lang w:val="en-US"/>
+        </w:rPr>
+      </w:pPr>
+      <w:proofErr w:type="spellStart"/>
+      <w:r>
+        <w:rPr>
+          <w:rFonts w:ascii="Times New Roman" w:hAnsi="Times New Roman" w:cs="Times New Roman"/>
+          <w:strike/>
           <w:highlight w:val="yellow"/>
           <w:lang w:val="en-US"/>
         </w:rPr>
@@ -1009,6 +1011,7 @@
       <w:r>
         <w:rPr>
           <w:rFonts w:ascii="Times New Roman" w:hAnsi="Times New Roman" w:cs="Times New Roman"/>
+          <w:strike/>
           <w:highlight w:val="yellow"/>
           <w:lang w:val="en-US"/>
         </w:rPr>
@@ -1018,6 +1021,7 @@
       <w:r>
         <w:rPr>
           <w:rFonts w:ascii="Times New Roman" w:hAnsi="Times New Roman" w:cs="Times New Roman"/>
+          <w:strike/>
           <w:highlight w:val="yellow"/>
           <w:lang w:val="en-US"/>
         </w:rPr>
@@ -1027,6 +1031,7 @@
       <w:r>
         <w:rPr>
           <w:rFonts w:ascii="Times New Roman" w:hAnsi="Times New Roman" w:cs="Times New Roman"/>
+          <w:strike/>
           <w:highlight w:val="yellow"/>
           <w:lang w:val="en-US"/>
         </w:rPr>
@@ -1035,6 +1040,7 @@
       <w:r>
         <w:rPr>
           <w:rFonts w:ascii="Times New Roman" w:hAnsi="Times New Roman" w:cs="Times New Roman"/>
+          <w:strike/>
           <w:highlight w:val="yellow"/>
           <w:lang w:val="en-US"/>
         </w:rPr>
@@ -1044,6 +1050,7 @@
       <w:r>
         <w:rPr>
           <w:rFonts w:ascii="Times New Roman" w:hAnsi="Times New Roman" w:cs="Times New Roman"/>
+          <w:strike/>
           <w:highlight w:val="yellow"/>
           <w:lang w:val="en-US"/>
         </w:rPr>
@@ -1053,6 +1060,7 @@
       <w:r>
         <w:rPr>
           <w:rFonts w:ascii="Times New Roman" w:hAnsi="Times New Roman" w:cs="Times New Roman"/>
+          <w:strike/>
           <w:highlight w:val="yellow"/>
           <w:lang w:val="en-US"/>
         </w:rPr>
@@ -1062,6 +1070,7 @@
       <w:r>
         <w:rPr>
           <w:rFonts w:ascii="Times New Roman" w:hAnsi="Times New Roman" w:cs="Times New Roman"/>
+          <w:strike/>
           <w:highlight w:val="yellow"/>
           <w:lang w:val="en-US"/>
         </w:rPr>

</xml_diff>

<commit_message>
Change parameters type, thresh and cvk.
</commit_message>
<xml_diff>
--- a/Todolist_climwin_v0.1.3.docx
+++ b/Todolist_climwin_v0.1.3.docx
@@ -62,7 +62,23 @@
           <w:rFonts w:ascii="Times New Roman" w:hAnsi="Times New Roman" w:cs="Times New Roman"/>
           <w:lang w:val="en-US"/>
         </w:rPr>
-        <w:t xml:space="preserve">Syntax changes and other issues that need fixing for climwin: </w:t>
+        <w:t xml:space="preserve">Syntax changes and other issues that need fixing for </w:t>
+      </w:r>
+      <w:proofErr w:type="spellStart"/>
+      <w:r>
+        <w:rPr>
+          <w:rFonts w:ascii="Times New Roman" w:hAnsi="Times New Roman" w:cs="Times New Roman"/>
+          <w:lang w:val="en-US"/>
+        </w:rPr>
+        <w:t>climwin</w:t>
+      </w:r>
+      <w:proofErr w:type="spellEnd"/>
+      <w:r>
+        <w:rPr>
+          <w:rFonts w:ascii="Times New Roman" w:hAnsi="Times New Roman" w:cs="Times New Roman"/>
+          <w:lang w:val="en-US"/>
+        </w:rPr>
+        <w:t xml:space="preserve">: </w:t>
       </w:r>
     </w:p>
     <w:p>
@@ -86,13 +102,15 @@
         <w:jc w:val="both"/>
         <w:rPr>
           <w:rFonts w:ascii="Times New Roman" w:hAnsi="Times New Roman" w:cs="Times New Roman"/>
-          <w:highlight w:val="yellow"/>
-          <w:lang w:val="en-US"/>
-        </w:rPr>
-      </w:pPr>
-      <w:r>
-        <w:rPr>
-          <w:rFonts w:ascii="Times New Roman" w:hAnsi="Times New Roman" w:cs="Times New Roman"/>
+          <w:strike/>
+          <w:highlight w:val="yellow"/>
+          <w:lang w:val="en-US"/>
+        </w:rPr>
+      </w:pPr>
+      <w:r>
+        <w:rPr>
+          <w:rFonts w:ascii="Times New Roman" w:hAnsi="Times New Roman" w:cs="Times New Roman"/>
+          <w:strike/>
           <w:highlight w:val="yellow"/>
           <w:lang w:val="en-US"/>
         </w:rPr>
@@ -110,17 +128,30 @@
         <w:jc w:val="both"/>
         <w:rPr>
           <w:rFonts w:ascii="Times New Roman" w:hAnsi="Times New Roman" w:cs="Times New Roman"/>
-          <w:highlight w:val="yellow"/>
-          <w:lang w:val="en-US"/>
-        </w:rPr>
-      </w:pPr>
-      <w:r>
-        <w:rPr>
-          <w:rFonts w:ascii="Times New Roman" w:hAnsi="Times New Roman" w:cs="Times New Roman"/>
-          <w:highlight w:val="yellow"/>
-          <w:lang w:val="en-US"/>
-        </w:rPr>
-        <w:t>Cvk=&gt;K</w:t>
+          <w:strike/>
+          <w:highlight w:val="yellow"/>
+          <w:lang w:val="en-US"/>
+        </w:rPr>
+      </w:pPr>
+      <w:proofErr w:type="spellStart"/>
+      <w:r>
+        <w:rPr>
+          <w:rFonts w:ascii="Times New Roman" w:hAnsi="Times New Roman" w:cs="Times New Roman"/>
+          <w:strike/>
+          <w:highlight w:val="yellow"/>
+          <w:lang w:val="en-US"/>
+        </w:rPr>
+        <w:t>Cvk</w:t>
+      </w:r>
+      <w:proofErr w:type="spellEnd"/>
+      <w:r>
+        <w:rPr>
+          <w:rFonts w:ascii="Times New Roman" w:hAnsi="Times New Roman" w:cs="Times New Roman"/>
+          <w:strike/>
+          <w:highlight w:val="yellow"/>
+          <w:lang w:val="en-US"/>
+        </w:rPr>
+        <w:t>=&gt;K</w:t>
       </w:r>
     </w:p>
     <w:p>
@@ -134,13 +165,15 @@
         <w:jc w:val="both"/>
         <w:rPr>
           <w:rFonts w:ascii="Times New Roman" w:hAnsi="Times New Roman" w:cs="Times New Roman"/>
-          <w:highlight w:val="yellow"/>
-          <w:lang w:val="en-US"/>
-        </w:rPr>
-      </w:pPr>
-      <w:r>
-        <w:rPr>
-          <w:rFonts w:ascii="Times New Roman" w:hAnsi="Times New Roman" w:cs="Times New Roman"/>
+          <w:strike/>
+          <w:highlight w:val="yellow"/>
+          <w:lang w:val="en-US"/>
+        </w:rPr>
+      </w:pPr>
+      <w:r>
+        <w:rPr>
+          <w:rFonts w:ascii="Times New Roman" w:hAnsi="Times New Roman" w:cs="Times New Roman"/>
+          <w:strike/>
           <w:highlight w:val="yellow"/>
           <w:lang w:val="en-US"/>
         </w:rPr>
@@ -193,7 +226,99 @@
           <w:highlight w:val="yellow"/>
           <w:lang w:eastAsia="en-AU"/>
         </w:rPr>
-        <w:t>Merge cutoff.day,  cutoff.month into one argument ‘refday=c(13,6)’</w:t>
+        <w:t xml:space="preserve">Merge </w:t>
+      </w:r>
+      <w:proofErr w:type="spellStart"/>
+      <w:r>
+        <w:rPr>
+          <w:rFonts w:ascii="Courier New" w:eastAsia="Times New Roman" w:hAnsi="Courier New" w:cs="Courier New"/>
+          <w:strike/>
+          <w:color w:val="000000"/>
+          <w:sz w:val="20"/>
+          <w:szCs w:val="20"/>
+          <w:highlight w:val="yellow"/>
+          <w:lang w:eastAsia="en-AU"/>
+        </w:rPr>
+        <w:t>cutoff.</w:t>
+      </w:r>
+      <w:bookmarkStart w:id="0" w:name="_GoBack"/>
+      <w:bookmarkEnd w:id="0"/>
+      <w:r>
+        <w:rPr>
+          <w:rFonts w:ascii="Courier New" w:eastAsia="Times New Roman" w:hAnsi="Courier New" w:cs="Courier New"/>
+          <w:strike/>
+          <w:color w:val="000000"/>
+          <w:sz w:val="20"/>
+          <w:szCs w:val="20"/>
+          <w:highlight w:val="yellow"/>
+          <w:lang w:eastAsia="en-AU"/>
+        </w:rPr>
+        <w:t>day</w:t>
+      </w:r>
+      <w:proofErr w:type="spellEnd"/>
+      <w:r>
+        <w:rPr>
+          <w:rFonts w:ascii="Courier New" w:eastAsia="Times New Roman" w:hAnsi="Courier New" w:cs="Courier New"/>
+          <w:strike/>
+          <w:color w:val="000000"/>
+          <w:sz w:val="20"/>
+          <w:szCs w:val="20"/>
+          <w:highlight w:val="yellow"/>
+          <w:lang w:eastAsia="en-AU"/>
+        </w:rPr>
+        <w:t xml:space="preserve">,  </w:t>
+      </w:r>
+      <w:proofErr w:type="spellStart"/>
+      <w:r>
+        <w:rPr>
+          <w:rFonts w:ascii="Courier New" w:eastAsia="Times New Roman" w:hAnsi="Courier New" w:cs="Courier New"/>
+          <w:strike/>
+          <w:color w:val="000000"/>
+          <w:sz w:val="20"/>
+          <w:szCs w:val="20"/>
+          <w:highlight w:val="yellow"/>
+          <w:lang w:eastAsia="en-AU"/>
+        </w:rPr>
+        <w:t>cutoff.month</w:t>
+      </w:r>
+      <w:proofErr w:type="spellEnd"/>
+      <w:r>
+        <w:rPr>
+          <w:rFonts w:ascii="Courier New" w:eastAsia="Times New Roman" w:hAnsi="Courier New" w:cs="Courier New"/>
+          <w:strike/>
+          <w:color w:val="000000"/>
+          <w:sz w:val="20"/>
+          <w:szCs w:val="20"/>
+          <w:highlight w:val="yellow"/>
+          <w:lang w:eastAsia="en-AU"/>
+        </w:rPr>
+        <w:t xml:space="preserve"> into one argument ‘</w:t>
+      </w:r>
+      <w:proofErr w:type="spellStart"/>
+      <w:r>
+        <w:rPr>
+          <w:rFonts w:ascii="Courier New" w:eastAsia="Times New Roman" w:hAnsi="Courier New" w:cs="Courier New"/>
+          <w:strike/>
+          <w:color w:val="000000"/>
+          <w:sz w:val="20"/>
+          <w:szCs w:val="20"/>
+          <w:highlight w:val="yellow"/>
+          <w:lang w:eastAsia="en-AU"/>
+        </w:rPr>
+        <w:t>refday</w:t>
+      </w:r>
+      <w:proofErr w:type="spellEnd"/>
+      <w:r>
+        <w:rPr>
+          <w:rFonts w:ascii="Courier New" w:eastAsia="Times New Roman" w:hAnsi="Courier New" w:cs="Courier New"/>
+          <w:strike/>
+          <w:color w:val="000000"/>
+          <w:sz w:val="20"/>
+          <w:szCs w:val="20"/>
+          <w:highlight w:val="yellow"/>
+          <w:lang w:eastAsia="en-AU"/>
+        </w:rPr>
+        <w:t>=c(13,6)’</w:t>
       </w:r>
     </w:p>
     <w:p>
@@ -309,7 +434,33 @@
           <w:highlight w:val="yellow"/>
           <w:lang w:eastAsia="en-AU"/>
         </w:rPr>
-        <w:t>Add beta_SE to Dataset</w:t>
+        <w:t xml:space="preserve">Add </w:t>
+      </w:r>
+      <w:proofErr w:type="spellStart"/>
+      <w:r>
+        <w:rPr>
+          <w:rFonts w:ascii="Courier New" w:eastAsia="Times New Roman" w:hAnsi="Courier New" w:cs="Courier New"/>
+          <w:strike/>
+          <w:color w:val="000000"/>
+          <w:sz w:val="20"/>
+          <w:szCs w:val="20"/>
+          <w:highlight w:val="yellow"/>
+          <w:lang w:eastAsia="en-AU"/>
+        </w:rPr>
+        <w:t>beta_SE</w:t>
+      </w:r>
+      <w:proofErr w:type="spellEnd"/>
+      <w:r>
+        <w:rPr>
+          <w:rFonts w:ascii="Courier New" w:eastAsia="Times New Roman" w:hAnsi="Courier New" w:cs="Courier New"/>
+          <w:strike/>
+          <w:color w:val="000000"/>
+          <w:sz w:val="20"/>
+          <w:szCs w:val="20"/>
+          <w:highlight w:val="yellow"/>
+          <w:lang w:eastAsia="en-AU"/>
+        </w:rPr>
+        <w:t xml:space="preserve"> to Dataset</w:t>
       </w:r>
     </w:p>
     <w:p>
@@ -333,7 +484,27 @@
           <w:highlight w:val="yellow"/>
           <w:lang w:val="en-US"/>
         </w:rPr>
-        <w:t>In combos put digits delataAICC to 2</w:t>
+        <w:t xml:space="preserve">In combos put digits </w:t>
+      </w:r>
+      <w:proofErr w:type="spellStart"/>
+      <w:r>
+        <w:rPr>
+          <w:rFonts w:ascii="Times New Roman" w:hAnsi="Times New Roman" w:cs="Times New Roman"/>
+          <w:strike/>
+          <w:highlight w:val="yellow"/>
+          <w:lang w:val="en-US"/>
+        </w:rPr>
+        <w:t>delataAICC</w:t>
+      </w:r>
+      <w:proofErr w:type="spellEnd"/>
+      <w:r>
+        <w:rPr>
+          <w:rFonts w:ascii="Times New Roman" w:hAnsi="Times New Roman" w:cs="Times New Roman"/>
+          <w:strike/>
+          <w:highlight w:val="yellow"/>
+          <w:lang w:val="en-US"/>
+        </w:rPr>
+        <w:t xml:space="preserve"> to 2</w:t>
       </w:r>
     </w:p>
     <w:p>
@@ -350,14 +521,105 @@
           <w:highlight w:val="yellow"/>
         </w:rPr>
       </w:pPr>
-      <w:r>
-        <w:rPr>
-          <w:rFonts w:ascii="Times New Roman" w:hAnsi="Times New Roman" w:cs="Times New Roman"/>
-          <w:strike/>
-          <w:highlight w:val="yellow"/>
-          <w:lang w:val="en-US"/>
-        </w:rPr>
-        <w:t>check if all required parameters are in there….(beta_SE!, type=absolute!) Check if beta wgmean and wgdev are already in combos overview.</w:t>
+      <w:proofErr w:type="gramStart"/>
+      <w:r>
+        <w:rPr>
+          <w:rFonts w:ascii="Times New Roman" w:hAnsi="Times New Roman" w:cs="Times New Roman"/>
+          <w:strike/>
+          <w:highlight w:val="yellow"/>
+          <w:lang w:val="en-US"/>
+        </w:rPr>
+        <w:t>check</w:t>
+      </w:r>
+      <w:proofErr w:type="gramEnd"/>
+      <w:r>
+        <w:rPr>
+          <w:rFonts w:ascii="Times New Roman" w:hAnsi="Times New Roman" w:cs="Times New Roman"/>
+          <w:strike/>
+          <w:highlight w:val="yellow"/>
+          <w:lang w:val="en-US"/>
+        </w:rPr>
+        <w:t xml:space="preserve"> if all required parameters are in there….(</w:t>
+      </w:r>
+      <w:proofErr w:type="spellStart"/>
+      <w:r>
+        <w:rPr>
+          <w:rFonts w:ascii="Times New Roman" w:hAnsi="Times New Roman" w:cs="Times New Roman"/>
+          <w:strike/>
+          <w:highlight w:val="yellow"/>
+          <w:lang w:val="en-US"/>
+        </w:rPr>
+        <w:t>beta_SE</w:t>
+      </w:r>
+      <w:proofErr w:type="spellEnd"/>
+      <w:r>
+        <w:rPr>
+          <w:rFonts w:ascii="Times New Roman" w:hAnsi="Times New Roman" w:cs="Times New Roman"/>
+          <w:strike/>
+          <w:highlight w:val="yellow"/>
+          <w:lang w:val="en-US"/>
+        </w:rPr>
+        <w:t xml:space="preserve">!, type=absolute!) Check if beta </w:t>
+      </w:r>
+      <w:proofErr w:type="spellStart"/>
+      <w:r>
+        <w:rPr>
+          <w:rFonts w:ascii="Times New Roman" w:hAnsi="Times New Roman" w:cs="Times New Roman"/>
+          <w:strike/>
+          <w:highlight w:val="yellow"/>
+          <w:lang w:val="en-US"/>
+        </w:rPr>
+        <w:t>wgmean</w:t>
+      </w:r>
+      <w:proofErr w:type="spellEnd"/>
+      <w:r>
+        <w:rPr>
+          <w:rFonts w:ascii="Times New Roman" w:hAnsi="Times New Roman" w:cs="Times New Roman"/>
+          <w:strike/>
+          <w:highlight w:val="yellow"/>
+          <w:lang w:val="en-US"/>
+        </w:rPr>
+        <w:t xml:space="preserve"> and </w:t>
+      </w:r>
+      <w:proofErr w:type="spellStart"/>
+      <w:r>
+        <w:rPr>
+          <w:rFonts w:ascii="Times New Roman" w:hAnsi="Times New Roman" w:cs="Times New Roman"/>
+          <w:strike/>
+          <w:highlight w:val="yellow"/>
+          <w:lang w:val="en-US"/>
+        </w:rPr>
+        <w:t>wgdev</w:t>
+      </w:r>
+      <w:proofErr w:type="spellEnd"/>
+      <w:r>
+        <w:rPr>
+          <w:rFonts w:ascii="Times New Roman" w:hAnsi="Times New Roman" w:cs="Times New Roman"/>
+          <w:strike/>
+          <w:highlight w:val="yellow"/>
+          <w:lang w:val="en-US"/>
+        </w:rPr>
+        <w:t xml:space="preserve"> are already in </w:t>
+      </w:r>
+      <w:proofErr w:type="gramStart"/>
+      <w:r>
+        <w:rPr>
+          <w:rFonts w:ascii="Times New Roman" w:hAnsi="Times New Roman" w:cs="Times New Roman"/>
+          <w:strike/>
+          <w:highlight w:val="yellow"/>
+          <w:lang w:val="en-US"/>
+        </w:rPr>
+        <w:t>combos</w:t>
+      </w:r>
+      <w:proofErr w:type="gramEnd"/>
+      <w:r>
+        <w:rPr>
+          <w:rFonts w:ascii="Times New Roman" w:hAnsi="Times New Roman" w:cs="Times New Roman"/>
+          <w:strike/>
+          <w:highlight w:val="yellow"/>
+          <w:lang w:val="en-US"/>
+        </w:rPr>
+        <w:t xml:space="preserve"> overview.</w:t>
       </w:r>
     </w:p>
     <w:p>
@@ -390,18 +652,66 @@
           <w:numId w:val="2"/>
         </w:numPr>
         <w:rPr>
-          <w:strike/>
-          <w:highlight w:val="yellow"/>
-        </w:rPr>
-      </w:pPr>
-      <w:r>
-        <w:rPr>
-          <w:rFonts w:ascii="Times New Roman" w:hAnsi="Times New Roman" w:cs="Times New Roman"/>
-          <w:strike/>
-          <w:highlight w:val="yellow"/>
-          <w:lang w:val="en-US"/>
-        </w:rPr>
-        <w:t>Combine centre and centre_var</w:t>
+          <w:highlight w:val="yellow"/>
+        </w:rPr>
+      </w:pPr>
+      <w:r>
+        <w:rPr>
+          <w:rFonts w:ascii="Times New Roman" w:hAnsi="Times New Roman" w:cs="Times New Roman"/>
+          <w:strike/>
+          <w:highlight w:val="yellow"/>
+          <w:lang w:val="en-US"/>
+        </w:rPr>
+        <w:t xml:space="preserve">Combine </w:t>
+      </w:r>
+      <w:proofErr w:type="spellStart"/>
+      <w:r>
+        <w:rPr>
+          <w:rFonts w:ascii="Times New Roman" w:hAnsi="Times New Roman" w:cs="Times New Roman"/>
+          <w:strike/>
+          <w:highlight w:val="yellow"/>
+          <w:lang w:val="en-US"/>
+        </w:rPr>
+        <w:t>centre</w:t>
+      </w:r>
+      <w:proofErr w:type="spellEnd"/>
+      <w:r>
+        <w:rPr>
+          <w:rFonts w:ascii="Times New Roman" w:hAnsi="Times New Roman" w:cs="Times New Roman"/>
+          <w:strike/>
+          <w:highlight w:val="yellow"/>
+          <w:lang w:val="en-US"/>
+        </w:rPr>
+        <w:t xml:space="preserve"> and </w:t>
+      </w:r>
+      <w:proofErr w:type="spellStart"/>
+      <w:r>
+        <w:rPr>
+          <w:rFonts w:ascii="Times New Roman" w:hAnsi="Times New Roman" w:cs="Times New Roman"/>
+          <w:strike/>
+          <w:highlight w:val="yellow"/>
+          <w:lang w:val="en-US"/>
+        </w:rPr>
+        <w:t>centre_var</w:t>
+      </w:r>
+      <w:proofErr w:type="spellEnd"/>
+    </w:p>
+    <w:p>
+      <w:pPr>
+        <w:pStyle w:val="CommentText"/>
+        <w:numPr>
+          <w:ilvl w:val="0"/>
+          <w:numId w:val="2"/>
+        </w:numPr>
+        <w:rPr>
+          <w:highlight w:val="yellow"/>
+        </w:rPr>
+      </w:pPr>
+      <w:r>
+        <w:rPr>
+          <w:highlight w:val="yellow"/>
+        </w:rPr>
+        <w:t>Update help files/vignette/tests</w:t>
       </w:r>
     </w:p>
     <w:p>
@@ -602,7 +912,25 @@
           <w:highlight w:val="darkGreen"/>
           <w:lang w:val="en-US"/>
         </w:rPr>
-        <w:t>Update WGcentre function to deal with NA’s (Add something like na.rm=T)</w:t>
+        <w:t xml:space="preserve">Update </w:t>
+      </w:r>
+      <w:proofErr w:type="spellStart"/>
+      <w:r>
+        <w:rPr>
+          <w:rFonts w:ascii="Times New Roman" w:hAnsi="Times New Roman" w:cs="Times New Roman"/>
+          <w:highlight w:val="darkGreen"/>
+          <w:lang w:val="en-US"/>
+        </w:rPr>
+        <w:t>WGcentre</w:t>
+      </w:r>
+      <w:proofErr w:type="spellEnd"/>
+      <w:r>
+        <w:rPr>
+          <w:rFonts w:ascii="Times New Roman" w:hAnsi="Times New Roman" w:cs="Times New Roman"/>
+          <w:highlight w:val="darkGreen"/>
+          <w:lang w:val="en-US"/>
+        </w:rPr>
+        <w:t xml:space="preserve"> function to deal with NA’s (Add something like na.rm=T)</w:t>
       </w:r>
     </w:p>
     <w:p>
@@ -626,7 +954,25 @@
           <w:highlight w:val="darkGreen"/>
           <w:lang w:val="en-US"/>
         </w:rPr>
-        <w:t>There is an error in the plotting of the prediction for the RWFW example, which seems related to the three level (F/M/U) sex ‘factor’, this means plotall does not work there.</w:t>
+        <w:t xml:space="preserve">There is an error in the plotting of the prediction for the RWFW example, which seems related to the three level (F/M/U) sex ‘factor’, this means </w:t>
+      </w:r>
+      <w:proofErr w:type="spellStart"/>
+      <w:r>
+        <w:rPr>
+          <w:rFonts w:ascii="Times New Roman" w:hAnsi="Times New Roman" w:cs="Times New Roman"/>
+          <w:highlight w:val="darkGreen"/>
+          <w:lang w:val="en-US"/>
+        </w:rPr>
+        <w:t>plotall</w:t>
+      </w:r>
+      <w:proofErr w:type="spellEnd"/>
+      <w:r>
+        <w:rPr>
+          <w:rFonts w:ascii="Times New Roman" w:hAnsi="Times New Roman" w:cs="Times New Roman"/>
+          <w:highlight w:val="darkGreen"/>
+          <w:lang w:val="en-US"/>
+        </w:rPr>
+        <w:t xml:space="preserve"> does not work there.</w:t>
       </w:r>
     </w:p>
     <w:p>
@@ -645,16 +991,27 @@
           <w:lang w:val="en-US"/>
         </w:rPr>
       </w:pPr>
-      <w:r>
-        <w:rPr>
-          <w:rFonts w:ascii="Times New Roman" w:hAnsi="Times New Roman" w:cs="Times New Roman"/>
-          <w:strike/>
-          <w:highlight w:val="yellow"/>
-          <w:lang w:val="en-US"/>
-        </w:rPr>
-        <w:t>Plotall sometimes does not work on skimmed datasets, but this should be resolved when using exclud</w:t>
-      </w:r>
-      <w:commentRangeStart w:id="0"/>
+      <w:proofErr w:type="spellStart"/>
+      <w:r>
+        <w:rPr>
+          <w:rFonts w:ascii="Times New Roman" w:hAnsi="Times New Roman" w:cs="Times New Roman"/>
+          <w:strike/>
+          <w:highlight w:val="yellow"/>
+          <w:lang w:val="en-US"/>
+        </w:rPr>
+        <w:t>Plotall</w:t>
+      </w:r>
+      <w:proofErr w:type="spellEnd"/>
+      <w:r>
+        <w:rPr>
+          <w:rFonts w:ascii="Times New Roman" w:hAnsi="Times New Roman" w:cs="Times New Roman"/>
+          <w:strike/>
+          <w:highlight w:val="yellow"/>
+          <w:lang w:val="en-US"/>
+        </w:rPr>
+        <w:t xml:space="preserve"> sometimes does not work on skimmed datasets, but this should be resolved when using exclud</w:t>
+      </w:r>
+      <w:commentRangeStart w:id="1"/>
       <w:r>
         <w:rPr>
           <w:rFonts w:ascii="Times New Roman" w:hAnsi="Times New Roman" w:cs="Times New Roman"/>
@@ -664,12 +1021,12 @@
         </w:rPr>
         <w:t>e</w:t>
       </w:r>
-      <w:commentRangeEnd w:id="0"/>
+      <w:commentRangeEnd w:id="1"/>
       <w:r>
         <w:rPr>
           <w:rStyle w:val="CommentReference"/>
         </w:rPr>
-        <w:commentReference w:id="0"/>
+        <w:commentReference w:id="1"/>
       </w:r>
     </w:p>
     <w:p>
@@ -688,24 +1045,86 @@
           <w:lang w:val="en-US"/>
         </w:rPr>
       </w:pPr>
-      <w:r>
-        <w:rPr>
-          <w:rFonts w:ascii="Times New Roman" w:hAnsi="Times New Roman" w:cs="Times New Roman"/>
-          <w:strike/>
-          <w:highlight w:val="yellow"/>
-          <w:lang w:val="en-US"/>
-        </w:rPr>
-        <w:t>Autowin can’t deal with lmer,</w:t>
-      </w:r>
-      <w:r>
-        <w:rPr>
-          <w:rFonts w:ascii="Times New Roman" w:hAnsi="Times New Roman" w:cs="Times New Roman"/>
-          <w:strike/>
-          <w:highlight w:val="yellow"/>
-          <w:lang w:val="en-US"/>
-        </w:rPr>
-        <w:t xml:space="preserve"> add centre argument to autowin</w:t>
-      </w:r>
+      <w:proofErr w:type="spellStart"/>
+      <w:r>
+        <w:rPr>
+          <w:rFonts w:ascii="Times New Roman" w:hAnsi="Times New Roman" w:cs="Times New Roman"/>
+          <w:strike/>
+          <w:highlight w:val="yellow"/>
+          <w:lang w:val="en-US"/>
+        </w:rPr>
+        <w:t>Autowin</w:t>
+      </w:r>
+      <w:proofErr w:type="spellEnd"/>
+      <w:r>
+        <w:rPr>
+          <w:rFonts w:ascii="Times New Roman" w:hAnsi="Times New Roman" w:cs="Times New Roman"/>
+          <w:strike/>
+          <w:highlight w:val="yellow"/>
+          <w:lang w:val="en-US"/>
+        </w:rPr>
+        <w:t xml:space="preserve"> can’t deal with </w:t>
+      </w:r>
+      <w:proofErr w:type="spellStart"/>
+      <w:r>
+        <w:rPr>
+          <w:rFonts w:ascii="Times New Roman" w:hAnsi="Times New Roman" w:cs="Times New Roman"/>
+          <w:strike/>
+          <w:highlight w:val="yellow"/>
+          <w:lang w:val="en-US"/>
+        </w:rPr>
+        <w:t>lmer</w:t>
+      </w:r>
+      <w:proofErr w:type="spellEnd"/>
+      <w:r>
+        <w:rPr>
+          <w:rFonts w:ascii="Times New Roman" w:hAnsi="Times New Roman" w:cs="Times New Roman"/>
+          <w:strike/>
+          <w:highlight w:val="yellow"/>
+          <w:lang w:val="en-US"/>
+        </w:rPr>
+        <w:t>,</w:t>
+      </w:r>
+      <w:r>
+        <w:rPr>
+          <w:rFonts w:ascii="Times New Roman" w:hAnsi="Times New Roman" w:cs="Times New Roman"/>
+          <w:strike/>
+          <w:highlight w:val="yellow"/>
+          <w:lang w:val="en-US"/>
+        </w:rPr>
+        <w:t xml:space="preserve"> add </w:t>
+      </w:r>
+      <w:proofErr w:type="spellStart"/>
+      <w:r>
+        <w:rPr>
+          <w:rFonts w:ascii="Times New Roman" w:hAnsi="Times New Roman" w:cs="Times New Roman"/>
+          <w:strike/>
+          <w:highlight w:val="yellow"/>
+          <w:lang w:val="en-US"/>
+        </w:rPr>
+        <w:t>centre</w:t>
+      </w:r>
+      <w:proofErr w:type="spellEnd"/>
+      <w:r>
+        <w:rPr>
+          <w:rFonts w:ascii="Times New Roman" w:hAnsi="Times New Roman" w:cs="Times New Roman"/>
+          <w:strike/>
+          <w:highlight w:val="yellow"/>
+          <w:lang w:val="en-US"/>
+        </w:rPr>
+        <w:t xml:space="preserve"> argument to </w:t>
+      </w:r>
+      <w:proofErr w:type="spellStart"/>
+      <w:r>
+        <w:rPr>
+          <w:rFonts w:ascii="Times New Roman" w:hAnsi="Times New Roman" w:cs="Times New Roman"/>
+          <w:strike/>
+          <w:highlight w:val="yellow"/>
+          <w:lang w:val="en-US"/>
+        </w:rPr>
+        <w:t>autowin</w:t>
+      </w:r>
+      <w:proofErr w:type="spellEnd"/>
     </w:p>
     <w:p>
       <w:pPr>
@@ -730,7 +1149,27 @@
           <w:highlight w:val="yellow"/>
           <w:lang w:val="en-US"/>
         </w:rPr>
-        <w:t>Fix plotting function for centre_var parameter != both</w:t>
+        <w:t xml:space="preserve">Fix plotting function for </w:t>
+      </w:r>
+      <w:proofErr w:type="spellStart"/>
+      <w:r>
+        <w:rPr>
+          <w:rFonts w:ascii="Times New Roman" w:hAnsi="Times New Roman" w:cs="Times New Roman"/>
+          <w:strike/>
+          <w:highlight w:val="yellow"/>
+          <w:lang w:val="en-US"/>
+        </w:rPr>
+        <w:t>centre_var</w:t>
+      </w:r>
+      <w:proofErr w:type="spellEnd"/>
+      <w:r>
+        <w:rPr>
+          <w:rFonts w:ascii="Times New Roman" w:hAnsi="Times New Roman" w:cs="Times New Roman"/>
+          <w:strike/>
+          <w:highlight w:val="yellow"/>
+          <w:lang w:val="en-US"/>
+        </w:rPr>
+        <w:t xml:space="preserve"> parameter != both</w:t>
       </w:r>
     </w:p>
     <w:p>
@@ -783,7 +1222,67 @@
           <w:highlight w:val="yellow"/>
           <w:lang w:val="en-US"/>
         </w:rPr>
-        <w:t>Add exclude =c(14,10) argument to climatewin and randwin!</w:t>
+        <w:t>Add exclude =</w:t>
+      </w:r>
+      <w:proofErr w:type="gramStart"/>
+      <w:r>
+        <w:rPr>
+          <w:rFonts w:ascii="Times New Roman" w:hAnsi="Times New Roman" w:cs="Times New Roman"/>
+          <w:strike/>
+          <w:highlight w:val="yellow"/>
+          <w:lang w:val="en-US"/>
+        </w:rPr>
+        <w:t>c(</w:t>
+      </w:r>
+      <w:proofErr w:type="gramEnd"/>
+      <w:r>
+        <w:rPr>
+          <w:rFonts w:ascii="Times New Roman" w:hAnsi="Times New Roman" w:cs="Times New Roman"/>
+          <w:strike/>
+          <w:highlight w:val="yellow"/>
+          <w:lang w:val="en-US"/>
+        </w:rPr>
+        <w:t xml:space="preserve">14,10) argument to </w:t>
+      </w:r>
+      <w:proofErr w:type="spellStart"/>
+      <w:r>
+        <w:rPr>
+          <w:rFonts w:ascii="Times New Roman" w:hAnsi="Times New Roman" w:cs="Times New Roman"/>
+          <w:strike/>
+          <w:highlight w:val="yellow"/>
+          <w:lang w:val="en-US"/>
+        </w:rPr>
+        <w:t>climatewin</w:t>
+      </w:r>
+      <w:proofErr w:type="spellEnd"/>
+      <w:r>
+        <w:rPr>
+          <w:rFonts w:ascii="Times New Roman" w:hAnsi="Times New Roman" w:cs="Times New Roman"/>
+          <w:strike/>
+          <w:highlight w:val="yellow"/>
+          <w:lang w:val="en-US"/>
+        </w:rPr>
+        <w:t xml:space="preserve"> and </w:t>
+      </w:r>
+      <w:proofErr w:type="spellStart"/>
+      <w:r>
+        <w:rPr>
+          <w:rFonts w:ascii="Times New Roman" w:hAnsi="Times New Roman" w:cs="Times New Roman"/>
+          <w:strike/>
+          <w:highlight w:val="yellow"/>
+          <w:lang w:val="en-US"/>
+        </w:rPr>
+        <w:t>randwin</w:t>
+      </w:r>
+      <w:proofErr w:type="spellEnd"/>
+      <w:r>
+        <w:rPr>
+          <w:rFonts w:ascii="Times New Roman" w:hAnsi="Times New Roman" w:cs="Times New Roman"/>
+          <w:strike/>
+          <w:highlight w:val="yellow"/>
+          <w:lang w:val="en-US"/>
+        </w:rPr>
+        <w:t>!</w:t>
       </w:r>
     </w:p>
     <w:p>
@@ -809,8 +1308,39 @@
           <w:highlight w:val="darkGreen"/>
           <w:lang w:val="en-US"/>
         </w:rPr>
-        <w:t>Add cvk argument to randwin</w:t>
-      </w:r>
+        <w:t xml:space="preserve">Add </w:t>
+      </w:r>
+      <w:proofErr w:type="spellStart"/>
+      <w:r>
+        <w:rPr>
+          <w:rFonts w:ascii="Times New Roman" w:hAnsi="Times New Roman" w:cs="Times New Roman"/>
+          <w:strike/>
+          <w:highlight w:val="darkGreen"/>
+          <w:lang w:val="en-US"/>
+        </w:rPr>
+        <w:t>cvk</w:t>
+      </w:r>
+      <w:proofErr w:type="spellEnd"/>
+      <w:r>
+        <w:rPr>
+          <w:rFonts w:ascii="Times New Roman" w:hAnsi="Times New Roman" w:cs="Times New Roman"/>
+          <w:strike/>
+          <w:highlight w:val="darkGreen"/>
+          <w:lang w:val="en-US"/>
+        </w:rPr>
+        <w:t xml:space="preserve"> argument to </w:t>
+      </w:r>
+      <w:proofErr w:type="spellStart"/>
+      <w:r>
+        <w:rPr>
+          <w:rFonts w:ascii="Times New Roman" w:hAnsi="Times New Roman" w:cs="Times New Roman"/>
+          <w:strike/>
+          <w:highlight w:val="darkGreen"/>
+          <w:lang w:val="en-US"/>
+        </w:rPr>
+        <w:t>randwin</w:t>
+      </w:r>
+      <w:proofErr w:type="spellEnd"/>
     </w:p>
     <w:p>
       <w:pPr>
@@ -859,7 +1389,25 @@
           <w:highlight w:val="darkGreen"/>
           <w:lang w:val="en-US"/>
         </w:rPr>
-        <w:t>Why is there a baseline in autowin??? Can we get rid of it by taking the baseline from the reference?</w:t>
+        <w:t xml:space="preserve">Why is there a baseline in </w:t>
+      </w:r>
+      <w:proofErr w:type="spellStart"/>
+      <w:r>
+        <w:rPr>
+          <w:rFonts w:ascii="Times New Roman" w:hAnsi="Times New Roman" w:cs="Times New Roman"/>
+          <w:highlight w:val="darkGreen"/>
+          <w:lang w:val="en-US"/>
+        </w:rPr>
+        <w:t>autowin</w:t>
+      </w:r>
+      <w:proofErr w:type="spellEnd"/>
+      <w:r>
+        <w:rPr>
+          <w:rFonts w:ascii="Times New Roman" w:hAnsi="Times New Roman" w:cs="Times New Roman"/>
+          <w:highlight w:val="darkGreen"/>
+          <w:lang w:val="en-US"/>
+        </w:rPr>
+        <w:t>??? Can we get rid of it by taking the baseline from the reference?</w:t>
       </w:r>
     </w:p>
     <w:p>
@@ -883,7 +1431,47 @@
           <w:highlight w:val="yellow"/>
           <w:lang w:val="en-US"/>
         </w:rPr>
-        <w:t>Add option for only wgdev and no WGmean?</w:t>
+        <w:t xml:space="preserve">Add option for only </w:t>
+      </w:r>
+      <w:proofErr w:type="spellStart"/>
+      <w:r>
+        <w:rPr>
+          <w:rFonts w:ascii="Times New Roman" w:hAnsi="Times New Roman" w:cs="Times New Roman"/>
+          <w:strike/>
+          <w:highlight w:val="yellow"/>
+          <w:lang w:val="en-US"/>
+        </w:rPr>
+        <w:t>wgdev</w:t>
+      </w:r>
+      <w:proofErr w:type="spellEnd"/>
+      <w:r>
+        <w:rPr>
+          <w:rFonts w:ascii="Times New Roman" w:hAnsi="Times New Roman" w:cs="Times New Roman"/>
+          <w:strike/>
+          <w:highlight w:val="yellow"/>
+          <w:lang w:val="en-US"/>
+        </w:rPr>
+        <w:t xml:space="preserve"> and no </w:t>
+      </w:r>
+      <w:proofErr w:type="spellStart"/>
+      <w:r>
+        <w:rPr>
+          <w:rFonts w:ascii="Times New Roman" w:hAnsi="Times New Roman" w:cs="Times New Roman"/>
+          <w:strike/>
+          <w:highlight w:val="yellow"/>
+          <w:lang w:val="en-US"/>
+        </w:rPr>
+        <w:t>WGmean</w:t>
+      </w:r>
+      <w:proofErr w:type="spellEnd"/>
+      <w:r>
+        <w:rPr>
+          <w:rFonts w:ascii="Times New Roman" w:hAnsi="Times New Roman" w:cs="Times New Roman"/>
+          <w:strike/>
+          <w:highlight w:val="yellow"/>
+          <w:lang w:val="en-US"/>
+        </w:rPr>
+        <w:t>?</w:t>
       </w:r>
     </w:p>
     <w:p>
@@ -905,8 +1493,19 @@
           <w:highlight w:val="yellow"/>
           <w:lang w:val="en-US"/>
         </w:rPr>
-        <w:t>Randomize many combos at the same time, but not integrate into climatewin</w:t>
-      </w:r>
+        <w:t xml:space="preserve">Randomize many combos at the same time, but not integrate into </w:t>
+      </w:r>
+      <w:proofErr w:type="spellStart"/>
+      <w:r>
+        <w:rPr>
+          <w:rFonts w:ascii="Times New Roman" w:hAnsi="Times New Roman" w:cs="Times New Roman"/>
+          <w:strike/>
+          <w:highlight w:val="yellow"/>
+          <w:lang w:val="en-US"/>
+        </w:rPr>
+        <w:t>climatewin</w:t>
+      </w:r>
+      <w:proofErr w:type="spellEnd"/>
     </w:p>
     <w:p>
       <w:pPr>
@@ -925,7 +1524,25 @@
           <w:highlight w:val="darkGreen"/>
           <w:lang w:val="en-US"/>
         </w:rPr>
-        <w:t>Add option for coxph (see 2011 paper</w:t>
+        <w:t xml:space="preserve">Add option for </w:t>
+      </w:r>
+      <w:proofErr w:type="spellStart"/>
+      <w:r>
+        <w:rPr>
+          <w:rFonts w:ascii="Times New Roman" w:hAnsi="Times New Roman" w:cs="Times New Roman"/>
+          <w:highlight w:val="darkGreen"/>
+          <w:lang w:val="en-US"/>
+        </w:rPr>
+        <w:t>coxph</w:t>
+      </w:r>
+      <w:proofErr w:type="spellEnd"/>
+      <w:r>
+        <w:rPr>
+          <w:rFonts w:ascii="Times New Roman" w:hAnsi="Times New Roman" w:cs="Times New Roman"/>
+          <w:highlight w:val="darkGreen"/>
+          <w:lang w:val="en-US"/>
+        </w:rPr>
+        <w:t xml:space="preserve"> (see 2011 paper</w:t>
       </w:r>
       <w:r>
         <w:rPr>
@@ -955,7 +1572,27 @@
           <w:highlight w:val="yellow"/>
           <w:lang w:val="en-US"/>
         </w:rPr>
-        <w:t>Circle the best model in plotall?</w:t>
+        <w:t xml:space="preserve">Circle the best model in </w:t>
+      </w:r>
+      <w:proofErr w:type="spellStart"/>
+      <w:r>
+        <w:rPr>
+          <w:rFonts w:ascii="Times New Roman" w:hAnsi="Times New Roman" w:cs="Times New Roman"/>
+          <w:strike/>
+          <w:highlight w:val="yellow"/>
+          <w:lang w:val="en-US"/>
+        </w:rPr>
+        <w:t>plotall</w:t>
+      </w:r>
+      <w:proofErr w:type="spellEnd"/>
+      <w:r>
+        <w:rPr>
+          <w:rFonts w:ascii="Times New Roman" w:hAnsi="Times New Roman" w:cs="Times New Roman"/>
+          <w:strike/>
+          <w:highlight w:val="yellow"/>
+          <w:lang w:val="en-US"/>
+        </w:rPr>
+        <w:t>?</w:t>
       </w:r>
       <w:r>
         <w:rPr>
@@ -972,14 +1609,64 @@
           <w:strike/>
           <w:lang w:val="en-US"/>
         </w:rPr>
-        <w:t xml:space="preserve">Add arrow to autowin? Change </w:t>
+        <w:t xml:space="preserve">Add arrow to </w:t>
+      </w:r>
+      <w:proofErr w:type="spellStart"/>
+      <w:r>
+        <w:rPr>
+          <w:rFonts w:ascii="Times New Roman" w:hAnsi="Times New Roman" w:cs="Times New Roman"/>
+          <w:strike/>
+          <w:lang w:val="en-US"/>
+        </w:rPr>
+        <w:t>autowin</w:t>
+      </w:r>
+      <w:proofErr w:type="spellEnd"/>
+      <w:r>
+        <w:rPr>
+          <w:rFonts w:ascii="Times New Roman" w:hAnsi="Times New Roman" w:cs="Times New Roman"/>
+          <w:strike/>
+          <w:lang w:val="en-US"/>
+        </w:rPr>
+        <w:t xml:space="preserve">? Change </w:t>
       </w:r>
       <w:r>
         <w:rPr>
           <w:strike/>
           <w:color w:val="000000"/>
         </w:rPr>
-        <w:t>reference = single$BestModelData, instead of reference = single$BestModelData$climate, so one lookup open and close</w:t>
+        <w:t xml:space="preserve">reference = </w:t>
+      </w:r>
+      <w:proofErr w:type="spellStart"/>
+      <w:r>
+        <w:rPr>
+          <w:strike/>
+          <w:color w:val="000000"/>
+        </w:rPr>
+        <w:t>single$BestModelData</w:t>
+      </w:r>
+      <w:proofErr w:type="spellEnd"/>
+      <w:r>
+        <w:rPr>
+          <w:strike/>
+          <w:color w:val="000000"/>
+        </w:rPr>
+        <w:t xml:space="preserve">, instead of reference = </w:t>
+      </w:r>
+      <w:proofErr w:type="spellStart"/>
+      <w:r>
+        <w:rPr>
+          <w:strike/>
+          <w:color w:val="000000"/>
+        </w:rPr>
+        <w:t>single$BestModelData$climate</w:t>
+      </w:r>
+      <w:proofErr w:type="spellEnd"/>
+      <w:r>
+        <w:rPr>
+          <w:strike/>
+          <w:color w:val="000000"/>
+        </w:rPr>
+        <w:t>, so one lookup open and close</w:t>
       </w:r>
     </w:p>
     <w:p>
@@ -999,12 +1686,21 @@
           <w:lang w:val="en-US"/>
         </w:rPr>
       </w:pPr>
-      <w:r>
-        <w:rPr>
-          <w:rFonts w:ascii="Times New Roman" w:hAnsi="Times New Roman" w:cs="Times New Roman"/>
-          <w:lang w:val="en-US"/>
-        </w:rPr>
-        <w:t xml:space="preserve">Unclarity: </w:t>
+      <w:proofErr w:type="spellStart"/>
+      <w:r>
+        <w:rPr>
+          <w:rFonts w:ascii="Times New Roman" w:hAnsi="Times New Roman" w:cs="Times New Roman"/>
+          <w:lang w:val="en-US"/>
+        </w:rPr>
+        <w:t>Unclarity</w:t>
+      </w:r>
+      <w:proofErr w:type="spellEnd"/>
+      <w:r>
+        <w:rPr>
+          <w:rFonts w:ascii="Times New Roman" w:hAnsi="Times New Roman" w:cs="Times New Roman"/>
+          <w:lang w:val="en-US"/>
+        </w:rPr>
+        <w:t xml:space="preserve">: </w:t>
       </w:r>
     </w:p>
     <w:p>
@@ -1021,7 +1717,56 @@
           <w:rFonts w:ascii="Times New Roman" w:hAnsi="Times New Roman" w:cs="Times New Roman"/>
           <w:lang w:val="en-US"/>
         </w:rPr>
-        <w:t>Should we penalize weighted windows or growing degree day models, as they use more parameters to calc the climate var (e.g. shape, location and scale parameter, while unweighted mean only has effectively a location/start and scale/duration parameter)</w:t>
+        <w:lastRenderedPageBreak/>
+        <w:t xml:space="preserve">Should we penalize weighted windows or growing degree day models, as they use more parameters to </w:t>
+      </w:r>
+      <w:proofErr w:type="spellStart"/>
+      <w:r>
+        <w:rPr>
+          <w:rFonts w:ascii="Times New Roman" w:hAnsi="Times New Roman" w:cs="Times New Roman"/>
+          <w:lang w:val="en-US"/>
+        </w:rPr>
+        <w:t>calc</w:t>
+      </w:r>
+      <w:proofErr w:type="spellEnd"/>
+      <w:r>
+        <w:rPr>
+          <w:rFonts w:ascii="Times New Roman" w:hAnsi="Times New Roman" w:cs="Times New Roman"/>
+          <w:lang w:val="en-US"/>
+        </w:rPr>
+        <w:t xml:space="preserve"> the climate </w:t>
+      </w:r>
+      <w:proofErr w:type="spellStart"/>
+      <w:r>
+        <w:rPr>
+          <w:rFonts w:ascii="Times New Roman" w:hAnsi="Times New Roman" w:cs="Times New Roman"/>
+          <w:lang w:val="en-US"/>
+        </w:rPr>
+        <w:t>var</w:t>
+      </w:r>
+      <w:proofErr w:type="spellEnd"/>
+      <w:r>
+        <w:rPr>
+          <w:rFonts w:ascii="Times New Roman" w:hAnsi="Times New Roman" w:cs="Times New Roman"/>
+          <w:lang w:val="en-US"/>
+        </w:rPr>
+        <w:t xml:space="preserve"> (e.g. shape, location and scale parameter, while unweighted mean only has effectively a location/start and scale/duration </w:t>
+      </w:r>
+      <w:proofErr w:type="gramStart"/>
+      <w:r>
+        <w:rPr>
+          <w:rFonts w:ascii="Times New Roman" w:hAnsi="Times New Roman" w:cs="Times New Roman"/>
+          <w:lang w:val="en-US"/>
+        </w:rPr>
+        <w:t>parameter</w:t>
+      </w:r>
+      <w:proofErr w:type="gramEnd"/>
+      <w:r>
+        <w:rPr>
+          <w:rFonts w:ascii="Times New Roman" w:hAnsi="Times New Roman" w:cs="Times New Roman"/>
+          <w:lang w:val="en-US"/>
+        </w:rPr>
+        <w:t>)</w:t>
       </w:r>
     </w:p>
     <w:sectPr>
@@ -1036,7 +1781,7 @@
 
 <file path=word/comments.xml><?xml version="1.0" encoding="utf-8"?>
 <w:comments xmlns:wpc="http://schemas.microsoft.com/office/word/2010/wordprocessingCanvas" xmlns:mc="http://schemas.openxmlformats.org/markup-compatibility/2006" xmlns:o="urn:schemas-microsoft-com:office:office" xmlns:r="http://schemas.openxmlformats.org/officeDocument/2006/relationships" xmlns:m="http://schemas.openxmlformats.org/officeDocument/2006/math" xmlns:v="urn:schemas-microsoft-com:vml" xmlns:wp14="http://schemas.microsoft.com/office/word/2010/wordprocessingDrawing" xmlns:wp="http://schemas.openxmlformats.org/drawingml/2006/wordprocessingDrawing" xmlns:w10="urn:schemas-microsoft-com:office:word" xmlns:w="http://schemas.openxmlformats.org/wordprocessingml/2006/main" xmlns:w14="http://schemas.microsoft.com/office/word/2010/wordml" xmlns:wpg="http://schemas.microsoft.com/office/word/2010/wordprocessingGroup" xmlns:wpi="http://schemas.microsoft.com/office/word/2010/wordprocessingInk" xmlns:wne="http://schemas.microsoft.com/office/word/2006/wordml" xmlns:wps="http://schemas.microsoft.com/office/word/2010/wordprocessingShape" mc:Ignorable="w14 wp14">
-  <w:comment w:id="0" w:author="Liam Bailey" w:date="2015-11-04T17:58:00Z" w:initials="LB">
+  <w:comment w:id="1" w:author="Liam Bailey" w:date="2015-11-04T17:58:00Z" w:initials="LB">
     <w:p>
       <w:pPr>
         <w:pStyle w:val="CommentText"/>
@@ -1050,8 +1795,6 @@
       <w:r>
         <w:t>I can’t seem to replicate this error. It might have been something wrong with the dataset I was originally using.</w:t>
       </w:r>
-      <w:bookmarkStart w:id="1" w:name="_GoBack"/>
-      <w:bookmarkEnd w:id="1"/>
     </w:p>
   </w:comment>
 </w:comments>

</xml_diff>

<commit_message>
fixed progress bar, added RWFW dataset (Size & SizeClimate) and fixed WGmean
</commit_message>
<xml_diff>
--- a/Todolist_climwin_v0.1.3.docx
+++ b/Todolist_climwin_v0.1.3.docx
@@ -506,7 +506,6 @@
         </w:rPr>
         <w:t xml:space="preserve"> if all required parameters are in there….(</w:t>
       </w:r>
-      <w:commentRangeStart w:id="0"/>
       <w:proofErr w:type="spellStart"/>
       <w:r>
         <w:rPr>
@@ -525,24 +524,7 @@
           <w:highlight w:val="yellow"/>
           <w:lang w:val="en-US"/>
         </w:rPr>
-        <w:t>!</w:t>
-      </w:r>
-      <w:commentRangeEnd w:id="0"/>
-      <w:r>
-        <w:rPr>
-          <w:rStyle w:val="CommentReference"/>
-          <w:strike/>
-        </w:rPr>
-        <w:commentReference w:id="0"/>
-      </w:r>
-      <w:r>
-        <w:rPr>
-          <w:rFonts w:ascii="Times New Roman" w:hAnsi="Times New Roman" w:cs="Times New Roman"/>
-          <w:strike/>
-          <w:highlight w:val="yellow"/>
-          <w:lang w:val="en-US"/>
-        </w:rPr>
-        <w:t xml:space="preserve">, type=absolute!) Check if beta </w:t>
+        <w:t xml:space="preserve">!, type=absolute!) Check if beta </w:t>
       </w:r>
       <w:proofErr w:type="spellStart"/>
       <w:r>
@@ -675,6 +657,14 @@
         </w:rPr>
         <w:t xml:space="preserve">Should we replace the Mass dataset with the Chaffinch dataset if we get approval from Dave? </w:t>
       </w:r>
+      <w:r>
+        <w:rPr>
+          <w:rFonts w:ascii="Times New Roman" w:hAnsi="Times New Roman" w:cs="Times New Roman"/>
+          <w:highlight w:val="darkGreen"/>
+          <w:lang w:val="en-US"/>
+        </w:rPr>
+        <w:t>Keep both for now, phase out the use of Mass in the examples.</w:t>
+      </w:r>
     </w:p>
     <w:p>
       <w:pPr>
@@ -692,10 +682,39 @@
       <w:r>
         <w:rPr>
           <w:rFonts w:ascii="Times New Roman" w:hAnsi="Times New Roman" w:cs="Times New Roman"/>
+          <w:strike/>
           <w:highlight w:val="darkGreen"/>
           <w:lang w:val="en-US"/>
         </w:rPr>
         <w:t>Should we add the RWFW Body size dataset as an example dataset for illustrating relative windows?</w:t>
+      </w:r>
+      <w:r>
+        <w:rPr>
+          <w:rFonts w:ascii="Times New Roman" w:hAnsi="Times New Roman" w:cs="Times New Roman"/>
+          <w:highlight w:val="darkGreen"/>
+          <w:lang w:val="en-US"/>
+        </w:rPr>
+        <w:t xml:space="preserve"> Need to be converted in to </w:t>
+      </w:r>
+      <w:proofErr w:type="spellStart"/>
+      <w:proofErr w:type="gramStart"/>
+      <w:r>
+        <w:rPr>
+          <w:rFonts w:ascii="Times New Roman" w:hAnsi="Times New Roman" w:cs="Times New Roman"/>
+          <w:highlight w:val="darkGreen"/>
+          <w:lang w:val="en-US"/>
+        </w:rPr>
+        <w:t>rda</w:t>
+      </w:r>
+      <w:proofErr w:type="spellEnd"/>
+      <w:proofErr w:type="gramEnd"/>
+      <w:r>
+        <w:rPr>
+          <w:rFonts w:ascii="Times New Roman" w:hAnsi="Times New Roman" w:cs="Times New Roman"/>
+          <w:highlight w:val="darkGreen"/>
+          <w:lang w:val="en-US"/>
+        </w:rPr>
+        <w:t xml:space="preserve"> files.</w:t>
       </w:r>
     </w:p>
     <w:p>
@@ -736,14 +755,15 @@
         <w:jc w:val="both"/>
         <w:rPr>
           <w:rFonts w:ascii="Times New Roman" w:hAnsi="Times New Roman" w:cs="Times New Roman"/>
-          <w:highlight w:val="darkGreen"/>
-          <w:lang w:val="en-US"/>
-        </w:rPr>
-      </w:pPr>
-      <w:bookmarkStart w:id="1" w:name="_GoBack"/>
-      <w:r>
-        <w:rPr>
-          <w:rFonts w:ascii="Times New Roman" w:hAnsi="Times New Roman" w:cs="Times New Roman"/>
+          <w:strike/>
+          <w:highlight w:val="darkGreen"/>
+          <w:lang w:val="en-US"/>
+        </w:rPr>
+      </w:pPr>
+      <w:r>
+        <w:rPr>
+          <w:rFonts w:ascii="Times New Roman" w:hAnsi="Times New Roman" w:cs="Times New Roman"/>
+          <w:strike/>
           <w:highlight w:val="darkGreen"/>
           <w:lang w:val="en-US"/>
         </w:rPr>
@@ -752,6 +772,7 @@
       <w:r>
         <w:rPr>
           <w:rFonts w:ascii="Times New Roman" w:hAnsi="Times New Roman" w:cs="Times New Roman"/>
+          <w:strike/>
           <w:highlight w:val="darkGreen"/>
           <w:lang w:val="en-US"/>
         </w:rPr>
@@ -760,6 +781,7 @@
       <w:r>
         <w:rPr>
           <w:rFonts w:ascii="Times New Roman" w:hAnsi="Times New Roman" w:cs="Times New Roman"/>
+          <w:strike/>
           <w:highlight w:val="darkGreen"/>
           <w:lang w:val="en-US"/>
         </w:rPr>
@@ -768,6 +790,7 @@
       <w:r>
         <w:rPr>
           <w:rFonts w:ascii="Times New Roman" w:hAnsi="Times New Roman" w:cs="Times New Roman"/>
+          <w:strike/>
           <w:highlight w:val="darkGreen"/>
           <w:lang w:val="en-US"/>
         </w:rPr>
@@ -776,22 +799,16 @@
       <w:r>
         <w:rPr>
           <w:rFonts w:ascii="Times New Roman" w:hAnsi="Times New Roman" w:cs="Times New Roman"/>
-          <w:highlight w:val="darkGreen"/>
-          <w:lang w:val="en-US"/>
-        </w:rPr>
-        <w:t xml:space="preserve"> 100% when using slopes, because of excluding duration=1 </w:t>
-      </w:r>
-      <w:r>
-        <w:rPr>
-          <w:rFonts w:ascii="Times New Roman" w:hAnsi="Times New Roman" w:cs="Times New Roman"/>
-          <w:highlight w:val="darkGreen"/>
-          <w:lang w:val="en-US"/>
-        </w:rPr>
-        <w:t>windows</w:t>
-      </w:r>
-      <w:r>
-        <w:rPr>
-          <w:rFonts w:ascii="Times New Roman" w:hAnsi="Times New Roman" w:cs="Times New Roman"/>
+          <w:strike/>
+          <w:highlight w:val="darkGreen"/>
+          <w:lang w:val="en-US"/>
+        </w:rPr>
+        <w:t xml:space="preserve"> 100% when using slopes, because of excluding duration=1 windows</w:t>
+      </w:r>
+      <w:r>
+        <w:rPr>
+          <w:rFonts w:ascii="Times New Roman" w:hAnsi="Times New Roman" w:cs="Times New Roman"/>
+          <w:strike/>
           <w:highlight w:val="darkGreen"/>
           <w:lang w:val="en-US"/>
         </w:rPr>
@@ -800,13 +817,13 @@
       <w:r>
         <w:rPr>
           <w:rFonts w:ascii="Times New Roman" w:hAnsi="Times New Roman" w:cs="Times New Roman"/>
-          <w:highlight w:val="darkGreen"/>
-          <w:lang w:val="en-US"/>
-        </w:rPr>
-        <w:t xml:space="preserve"> Pull exclude </w:t>
-      </w:r>
-    </w:p>
-    <w:bookmarkEnd w:id="1"/>
+          <w:strike/>
+          <w:highlight w:val="darkGreen"/>
+          <w:lang w:val="en-US"/>
+        </w:rPr>
+        <w:t xml:space="preserve"> </w:t>
+      </w:r>
+    </w:p>
     <w:p>
       <w:pPr>
         <w:pStyle w:val="ListParagraph"/>
@@ -818,12 +835,14 @@
         <w:jc w:val="both"/>
         <w:rPr>
           <w:rFonts w:ascii="Times New Roman" w:hAnsi="Times New Roman" w:cs="Times New Roman"/>
-          <w:lang w:val="en-US"/>
-        </w:rPr>
-      </w:pPr>
-      <w:r>
-        <w:rPr>
-          <w:rFonts w:ascii="Times New Roman" w:hAnsi="Times New Roman" w:cs="Times New Roman"/>
+          <w:strike/>
+          <w:lang w:val="en-US"/>
+        </w:rPr>
+      </w:pPr>
+      <w:r>
+        <w:rPr>
+          <w:rFonts w:ascii="Times New Roman" w:hAnsi="Times New Roman" w:cs="Times New Roman"/>
+          <w:strike/>
           <w:highlight w:val="darkGreen"/>
           <w:lang w:val="en-US"/>
         </w:rPr>
@@ -833,6 +852,7 @@
       <w:r>
         <w:rPr>
           <w:rFonts w:ascii="Times New Roman" w:hAnsi="Times New Roman" w:cs="Times New Roman"/>
+          <w:strike/>
           <w:highlight w:val="darkGreen"/>
           <w:lang w:val="en-US"/>
         </w:rPr>
@@ -842,6 +862,7 @@
       <w:r>
         <w:rPr>
           <w:rFonts w:ascii="Times New Roman" w:hAnsi="Times New Roman" w:cs="Times New Roman"/>
+          <w:strike/>
           <w:highlight w:val="darkGreen"/>
           <w:lang w:val="en-US"/>
         </w:rPr>
@@ -869,7 +890,17 @@
           <w:highlight w:val="darkGreen"/>
           <w:lang w:val="en-US"/>
         </w:rPr>
-        <w:t xml:space="preserve">There is an error in the plotting of the prediction for the RWFW example, which seems related to the three level (F/M/U) sex ‘factor’, this means </w:t>
+        <w:t xml:space="preserve">There is an error </w:t>
+      </w:r>
+      <w:bookmarkStart w:id="0" w:name="_GoBack"/>
+      <w:bookmarkEnd w:id="0"/>
+      <w:r>
+        <w:rPr>
+          <w:rFonts w:ascii="Times New Roman" w:hAnsi="Times New Roman" w:cs="Times New Roman"/>
+          <w:highlight w:val="darkGreen"/>
+          <w:lang w:val="en-US"/>
+        </w:rPr>
+        <w:t xml:space="preserve">in the plotting of the prediction for the RWFW example, which seems related to the three level (F/M/U) sex ‘factor’, this means </w:t>
       </w:r>
       <w:proofErr w:type="spellStart"/>
       <w:r>
@@ -1252,48 +1283,6 @@
     </w:p>
     <w:p>
       <w:pPr>
-        <w:pStyle w:val="ListParagraph"/>
-        <w:numPr>
-          <w:ilvl w:val="0"/>
-          <w:numId w:val="3"/>
-        </w:numPr>
-        <w:spacing w:after="0" w:line="240" w:lineRule="auto"/>
-        <w:jc w:val="both"/>
-        <w:rPr>
-          <w:rFonts w:ascii="Times New Roman" w:hAnsi="Times New Roman" w:cs="Times New Roman"/>
-          <w:highlight w:val="darkGreen"/>
-          <w:lang w:val="en-US"/>
-        </w:rPr>
-      </w:pPr>
-      <w:r>
-        <w:rPr>
-          <w:rFonts w:ascii="Times New Roman" w:hAnsi="Times New Roman" w:cs="Times New Roman"/>
-          <w:highlight w:val="darkGreen"/>
-          <w:lang w:val="en-US"/>
-        </w:rPr>
-        <w:t xml:space="preserve">Why is there a baseline in </w:t>
-      </w:r>
-      <w:proofErr w:type="spellStart"/>
-      <w:r>
-        <w:rPr>
-          <w:rFonts w:ascii="Times New Roman" w:hAnsi="Times New Roman" w:cs="Times New Roman"/>
-          <w:highlight w:val="darkGreen"/>
-          <w:lang w:val="en-US"/>
-        </w:rPr>
-        <w:t>autowin</w:t>
-      </w:r>
-      <w:proofErr w:type="spellEnd"/>
-      <w:r>
-        <w:rPr>
-          <w:rFonts w:ascii="Times New Roman" w:hAnsi="Times New Roman" w:cs="Times New Roman"/>
-          <w:highlight w:val="darkGreen"/>
-          <w:lang w:val="en-US"/>
-        </w:rPr>
-        <w:t>??? Can we get rid of it by taking the baseline from the reference?</w:t>
-      </w:r>
-    </w:p>
-    <w:p>
-      <w:pPr>
         <w:pStyle w:val="CommentText"/>
         <w:numPr>
           <w:ilvl w:val="0"/>
@@ -1306,37 +1295,37 @@
           <w:lang w:val="en-US"/>
         </w:rPr>
       </w:pPr>
+      <w:commentRangeStart w:id="1"/>
+      <w:r>
+        <w:rPr>
+          <w:rFonts w:ascii="Times New Roman" w:hAnsi="Times New Roman" w:cs="Times New Roman"/>
+          <w:strike/>
+          <w:highlight w:val="yellow"/>
+          <w:lang w:val="en-US"/>
+        </w:rPr>
+        <w:t xml:space="preserve">Add option for only </w:t>
+      </w:r>
+      <w:proofErr w:type="spellStart"/>
+      <w:r>
+        <w:rPr>
+          <w:rFonts w:ascii="Times New Roman" w:hAnsi="Times New Roman" w:cs="Times New Roman"/>
+          <w:strike/>
+          <w:highlight w:val="yellow"/>
+          <w:lang w:val="en-US"/>
+        </w:rPr>
+        <w:t>wgdev</w:t>
+      </w:r>
+      <w:proofErr w:type="spellEnd"/>
+      <w:r>
+        <w:rPr>
+          <w:rFonts w:ascii="Times New Roman" w:hAnsi="Times New Roman" w:cs="Times New Roman"/>
+          <w:strike/>
+          <w:highlight w:val="yellow"/>
+          <w:lang w:val="en-US"/>
+        </w:rPr>
+        <w:t xml:space="preserve"> and no </w:t>
+      </w:r>
       <w:commentRangeStart w:id="2"/>
-      <w:r>
-        <w:rPr>
-          <w:rFonts w:ascii="Times New Roman" w:hAnsi="Times New Roman" w:cs="Times New Roman"/>
-          <w:strike/>
-          <w:highlight w:val="yellow"/>
-          <w:lang w:val="en-US"/>
-        </w:rPr>
-        <w:t xml:space="preserve">Add option for only </w:t>
-      </w:r>
-      <w:proofErr w:type="spellStart"/>
-      <w:r>
-        <w:rPr>
-          <w:rFonts w:ascii="Times New Roman" w:hAnsi="Times New Roman" w:cs="Times New Roman"/>
-          <w:strike/>
-          <w:highlight w:val="yellow"/>
-          <w:lang w:val="en-US"/>
-        </w:rPr>
-        <w:t>wgdev</w:t>
-      </w:r>
-      <w:proofErr w:type="spellEnd"/>
-      <w:r>
-        <w:rPr>
-          <w:rFonts w:ascii="Times New Roman" w:hAnsi="Times New Roman" w:cs="Times New Roman"/>
-          <w:strike/>
-          <w:highlight w:val="yellow"/>
-          <w:lang w:val="en-US"/>
-        </w:rPr>
-        <w:t xml:space="preserve"> and no </w:t>
-      </w:r>
-      <w:commentRangeStart w:id="3"/>
       <w:proofErr w:type="spellStart"/>
       <w:r>
         <w:rPr>
@@ -1347,13 +1336,13 @@
         </w:rPr>
         <w:t>WGmean</w:t>
       </w:r>
-      <w:commentRangeEnd w:id="3"/>
+      <w:commentRangeEnd w:id="2"/>
       <w:proofErr w:type="spellEnd"/>
       <w:r>
         <w:rPr>
           <w:rStyle w:val="CommentReference"/>
         </w:rPr>
-        <w:commentReference w:id="3"/>
+        <w:commentReference w:id="2"/>
       </w:r>
       <w:r>
         <w:rPr>
@@ -1364,13 +1353,13 @@
         </w:rPr>
         <w:t>?</w:t>
       </w:r>
-      <w:commentRangeEnd w:id="2"/>
+      <w:commentRangeEnd w:id="1"/>
       <w:r>
         <w:rPr>
           <w:rStyle w:val="CommentReference"/>
           <w:strike/>
         </w:rPr>
-        <w:commentReference w:id="2"/>
+        <w:commentReference w:id="1"/>
       </w:r>
     </w:p>
     <w:p>
@@ -1535,48 +1524,28 @@
         <w:rPr>
           <w:color w:val="000000"/>
         </w:rPr>
-        <w:t xml:space="preserve">, instead of </w:t>
-      </w:r>
+        <w:t xml:space="preserve">, instead of reference = </w:t>
+      </w:r>
+      <w:proofErr w:type="spellStart"/>
       <w:r>
         <w:rPr>
           <w:color w:val="000000"/>
         </w:rPr>
-        <w:t xml:space="preserve">reference = </w:t>
-      </w:r>
-      <w:proofErr w:type="spellStart"/>
+        <w:t>single$BestModelData$climate</w:t>
+      </w:r>
+      <w:proofErr w:type="spellEnd"/>
       <w:r>
         <w:rPr>
           <w:color w:val="000000"/>
         </w:rPr>
-        <w:t>single$BestModelData</w:t>
+        <w:t>, s</w:t>
       </w:r>
       <w:r>
         <w:rPr>
           <w:color w:val="000000"/>
         </w:rPr>
-        <w:t>$climate</w:t>
-      </w:r>
-      <w:proofErr w:type="spellEnd"/>
-      <w:r>
-        <w:rPr>
-          <w:color w:val="000000"/>
-        </w:rPr>
-        <w:t>, s</w:t>
-      </w:r>
-      <w:r>
-        <w:rPr>
-          <w:color w:val="000000"/>
-        </w:rPr>
         <w:t>o one lookup open and close</w:t>
       </w:r>
-    </w:p>
-    <w:p>
-      <w:pPr>
-        <w:pStyle w:val="CommentText"/>
-        <w:rPr>
-          <w:highlight w:val="yellow"/>
-        </w:rPr>
-      </w:pPr>
     </w:p>
     <w:p>
       <w:pPr>
@@ -1584,25 +1553,8 @@
         <w:jc w:val="both"/>
         <w:rPr>
           <w:rFonts w:ascii="Times New Roman" w:hAnsi="Times New Roman" w:cs="Times New Roman"/>
-          <w:lang w:val="en-US"/>
-        </w:rPr>
-      </w:pPr>
-      <w:proofErr w:type="spellStart"/>
-      <w:r>
-        <w:rPr>
-          <w:rFonts w:ascii="Times New Roman" w:hAnsi="Times New Roman" w:cs="Times New Roman"/>
-          <w:lang w:val="en-US"/>
-        </w:rPr>
-        <w:t>Unclarity</w:t>
-      </w:r>
-      <w:proofErr w:type="spellEnd"/>
-      <w:r>
-        <w:rPr>
-          <w:rFonts w:ascii="Times New Roman" w:hAnsi="Times New Roman" w:cs="Times New Roman"/>
-          <w:lang w:val="en-US"/>
-        </w:rPr>
-        <w:t xml:space="preserve">: </w:t>
-      </w:r>
+        </w:rPr>
+      </w:pPr>
     </w:p>
     <w:p>
       <w:pPr>
@@ -1613,6 +1565,37 @@
           <w:lang w:val="en-US"/>
         </w:rPr>
       </w:pPr>
+      <w:proofErr w:type="spellStart"/>
+      <w:r>
+        <w:rPr>
+          <w:rFonts w:ascii="Times New Roman" w:hAnsi="Times New Roman" w:cs="Times New Roman"/>
+          <w:lang w:val="en-US"/>
+        </w:rPr>
+        <w:t>Unclarity</w:t>
+      </w:r>
+      <w:proofErr w:type="spellEnd"/>
+      <w:r>
+        <w:rPr>
+          <w:rFonts w:ascii="Times New Roman" w:hAnsi="Times New Roman" w:cs="Times New Roman"/>
+          <w:lang w:val="en-US"/>
+        </w:rPr>
+        <w:t xml:space="preserve">: </w:t>
+      </w:r>
+    </w:p>
+    <w:p>
+      <w:pPr>
+        <w:pStyle w:val="ListParagraph"/>
+        <w:numPr>
+          <w:ilvl w:val="0"/>
+          <w:numId w:val="6"/>
+        </w:numPr>
+        <w:spacing w:after="0" w:line="240" w:lineRule="auto"/>
+        <w:jc w:val="both"/>
+        <w:rPr>
+          <w:rFonts w:ascii="Times New Roman" w:hAnsi="Times New Roman" w:cs="Times New Roman"/>
+          <w:lang w:val="en-US"/>
+        </w:rPr>
+      </w:pPr>
       <w:r>
         <w:rPr>
           <w:rFonts w:ascii="Times New Roman" w:hAnsi="Times New Roman" w:cs="Times New Roman"/>
@@ -1650,26 +1633,54 @@
           <w:rFonts w:ascii="Times New Roman" w:hAnsi="Times New Roman" w:cs="Times New Roman"/>
           <w:lang w:val="en-US"/>
         </w:rPr>
-        <w:t xml:space="preserve"> (e.g. shape, location and scale parameter, while unweighted mean only has effectively a location/start and scale/duration </w:t>
-      </w:r>
-      <w:proofErr w:type="gramStart"/>
-      <w:r>
-        <w:rPr>
-          <w:rFonts w:ascii="Times New Roman" w:hAnsi="Times New Roman" w:cs="Times New Roman"/>
-          <w:lang w:val="en-US"/>
-        </w:rPr>
-        <w:t>parameter</w:t>
-      </w:r>
-      <w:proofErr w:type="gramEnd"/>
-      <w:r>
-        <w:rPr>
-          <w:rFonts w:ascii="Times New Roman" w:hAnsi="Times New Roman" w:cs="Times New Roman"/>
-          <w:lang w:val="en-US"/>
-        </w:rPr>
-        <w:t>)</w:t>
-      </w:r>
-    </w:p>
-    <w:p/>
+        <w:t xml:space="preserve"> (e.g. shape, location and scale parameter, while unweighted mean only has effectively a location/start and scale/duration parameter)</w:t>
+      </w:r>
+    </w:p>
+    <w:p>
+      <w:pPr>
+        <w:pStyle w:val="ListParagraph"/>
+        <w:numPr>
+          <w:ilvl w:val="0"/>
+          <w:numId w:val="6"/>
+        </w:numPr>
+        <w:spacing w:after="0" w:line="240" w:lineRule="auto"/>
+        <w:jc w:val="both"/>
+        <w:rPr>
+          <w:rFonts w:ascii="Times New Roman" w:hAnsi="Times New Roman" w:cs="Times New Roman"/>
+          <w:lang w:val="en-US"/>
+        </w:rPr>
+      </w:pPr>
+      <w:r>
+        <w:rPr>
+          <w:rFonts w:ascii="Times New Roman" w:hAnsi="Times New Roman" w:cs="Times New Roman"/>
+          <w:lang w:val="en-US"/>
+        </w:rPr>
+        <w:t xml:space="preserve">Can we get rid the baseline argument in </w:t>
+      </w:r>
+      <w:proofErr w:type="spellStart"/>
+      <w:r>
+        <w:rPr>
+          <w:rFonts w:ascii="Times New Roman" w:hAnsi="Times New Roman" w:cs="Times New Roman"/>
+          <w:lang w:val="en-US"/>
+        </w:rPr>
+        <w:t>autowin</w:t>
+      </w:r>
+      <w:proofErr w:type="spellEnd"/>
+      <w:r>
+        <w:rPr>
+          <w:rFonts w:ascii="Times New Roman" w:hAnsi="Times New Roman" w:cs="Times New Roman"/>
+          <w:lang w:val="en-US"/>
+        </w:rPr>
+        <w:t xml:space="preserve"> by taking the baseline from the reference? IF we do this, we cannot show the arrow anymore!</w:t>
+      </w:r>
+    </w:p>
+    <w:p>
+      <w:pPr>
+        <w:rPr>
+          <w:lang w:val="en-US"/>
+        </w:rPr>
+      </w:pPr>
+    </w:p>
     <w:sectPr>
       <w:pgSz w:w="11906" w:h="16838"/>
       <w:pgMar w:top="1440" w:right="1440" w:bottom="1440" w:left="1440" w:header="708" w:footer="708" w:gutter="0"/>
@@ -1682,7 +1693,7 @@
 
 <file path=word/comments.xml><?xml version="1.0" encoding="utf-8"?>
 <w:comments xmlns:wpc="http://schemas.microsoft.com/office/word/2010/wordprocessingCanvas" xmlns:mc="http://schemas.openxmlformats.org/markup-compatibility/2006" xmlns:o="urn:schemas-microsoft-com:office:office" xmlns:r="http://schemas.openxmlformats.org/officeDocument/2006/relationships" xmlns:m="http://schemas.openxmlformats.org/officeDocument/2006/math" xmlns:v="urn:schemas-microsoft-com:vml" xmlns:wp14="http://schemas.microsoft.com/office/word/2010/wordprocessingDrawing" xmlns:wp="http://schemas.openxmlformats.org/drawingml/2006/wordprocessingDrawing" xmlns:w10="urn:schemas-microsoft-com:office:word" xmlns:w="http://schemas.openxmlformats.org/wordprocessingml/2006/main" xmlns:w14="http://schemas.microsoft.com/office/word/2010/wordml" xmlns:w15="http://schemas.microsoft.com/office/word/2012/wordml" xmlns:wpg="http://schemas.microsoft.com/office/word/2010/wordprocessingGroup" xmlns:wpi="http://schemas.microsoft.com/office/word/2010/wordprocessingInk" xmlns:wne="http://schemas.microsoft.com/office/word/2006/wordml" xmlns:wps="http://schemas.microsoft.com/office/word/2010/wordprocessingShape" mc:Ignorable="w14 w15 wp14">
-  <w:comment w:id="0" w:author="Jorge Gonzales" w:date="2015-11-03T13:17:00Z" w:initials="JG">
+  <w:comment w:id="2" w:author="Jorge Gonzales" w:date="2015-11-03T14:03:00Z" w:initials="JG">
     <w:p>
       <w:pPr>
         <w:pStyle w:val="CommentText"/>
@@ -1694,43 +1705,27 @@
         <w:annotationRef/>
       </w:r>
       <w:r>
-        <w:t>Will this make the combo list too long? If there are cubic terms this adds an additional 3 columns.</w:t>
+        <w:t xml:space="preserve">Currently, when </w:t>
+      </w:r>
+      <w:proofErr w:type="gramStart"/>
+      <w:r>
+        <w:t>centre !</w:t>
+      </w:r>
+      <w:proofErr w:type="gramEnd"/>
+      <w:r>
+        <w:t xml:space="preserve">= NULL, </w:t>
+      </w:r>
+      <w:proofErr w:type="spellStart"/>
+      <w:r>
+        <w:t>func</w:t>
+      </w:r>
+      <w:proofErr w:type="spellEnd"/>
+      <w:r>
+        <w:t xml:space="preserve"> = “quad”, “cub” etc. are not usable.</w:t>
       </w:r>
     </w:p>
   </w:comment>
-  <w:comment w:id="3" w:author="Jorge Gonzales" w:date="2015-11-03T14:03:00Z" w:initials="JG">
-    <w:p>
-      <w:pPr>
-        <w:pStyle w:val="CommentText"/>
-      </w:pPr>
-      <w:r>
-        <w:rPr>
-          <w:rStyle w:val="CommentReference"/>
-        </w:rPr>
-        <w:annotationRef/>
-      </w:r>
-      <w:r>
-        <w:t xml:space="preserve">Currently, when </w:t>
-      </w:r>
-      <w:proofErr w:type="gramStart"/>
-      <w:r>
-        <w:t>centre !</w:t>
-      </w:r>
-      <w:proofErr w:type="gramEnd"/>
-      <w:r>
-        <w:t xml:space="preserve">= NULL, </w:t>
-      </w:r>
-      <w:proofErr w:type="spellStart"/>
-      <w:r>
-        <w:t>func</w:t>
-      </w:r>
-      <w:proofErr w:type="spellEnd"/>
-      <w:r>
-        <w:t xml:space="preserve"> = “quad”, “cub” etc. are not usable.</w:t>
-      </w:r>
-    </w:p>
-  </w:comment>
-  <w:comment w:id="2" w:author="Jorge Gonzales" w:date="2015-11-03T13:19:00Z" w:initials="JG">
+  <w:comment w:id="1" w:author="Jorge Gonzales" w:date="2015-11-03T13:19:00Z" w:initials="JG">
     <w:p>
       <w:pPr>
         <w:pStyle w:val="CommentText"/>
@@ -1767,7 +1762,6 @@
 
 <file path=word/commentsExtended.xml><?xml version="1.0" encoding="utf-8"?>
 <w15:commentsEx xmlns:wpc="http://schemas.microsoft.com/office/word/2010/wordprocessingCanvas" xmlns:mc="http://schemas.openxmlformats.org/markup-compatibility/2006" xmlns:o="urn:schemas-microsoft-com:office:office" xmlns:r="http://schemas.openxmlformats.org/officeDocument/2006/relationships" xmlns:m="http://schemas.openxmlformats.org/officeDocument/2006/math" xmlns:v="urn:schemas-microsoft-com:vml" xmlns:wp14="http://schemas.microsoft.com/office/word/2010/wordprocessingDrawing" xmlns:wp="http://schemas.openxmlformats.org/drawingml/2006/wordprocessingDrawing" xmlns:w10="urn:schemas-microsoft-com:office:word" xmlns:w="http://schemas.openxmlformats.org/wordprocessingml/2006/main" xmlns:w14="http://schemas.microsoft.com/office/word/2010/wordml" xmlns:w15="http://schemas.microsoft.com/office/word/2012/wordml" xmlns:wpg="http://schemas.microsoft.com/office/word/2010/wordprocessingGroup" xmlns:wpi="http://schemas.microsoft.com/office/word/2010/wordprocessingInk" xmlns:wne="http://schemas.microsoft.com/office/word/2006/wordml" xmlns:wps="http://schemas.microsoft.com/office/word/2010/wordprocessingShape" mc:Ignorable="w14 w15 wp14">
-  <w15:commentEx w15:paraId="222512FD" w15:done="0"/>
   <w15:commentEx w15:paraId="035644FD" w15:done="0"/>
   <w15:commentEx w15:paraId="1FA13F8E" w15:done="0"/>
 </w15:commentsEx>
@@ -1862,6 +1856,119 @@
     </w:lvl>
   </w:abstractNum>
   <w:abstractNum w:abstractNumId="1" w15:restartNumberingAfterBreak="0">
+    <w:nsid w:val="1BAA7623"/>
+    <w:multiLevelType w:val="hybridMultilevel"/>
+    <w:tmpl w:val="BAAE48CE"/>
+    <w:lvl w:ilvl="0" w:tplc="0C090001">
+      <w:start w:val="1"/>
+      <w:numFmt w:val="bullet"/>
+      <w:lvlText w:val=""/>
+      <w:lvlJc w:val="left"/>
+      <w:pPr>
+        <w:ind w:left="720" w:hanging="360"/>
+      </w:pPr>
+      <w:rPr>
+        <w:rFonts w:ascii="Symbol" w:hAnsi="Symbol" w:hint="default"/>
+      </w:rPr>
+    </w:lvl>
+    <w:lvl w:ilvl="1" w:tplc="0C090003" w:tentative="1">
+      <w:start w:val="1"/>
+      <w:numFmt w:val="bullet"/>
+      <w:lvlText w:val="o"/>
+      <w:lvlJc w:val="left"/>
+      <w:pPr>
+        <w:ind w:left="1440" w:hanging="360"/>
+      </w:pPr>
+      <w:rPr>
+        <w:rFonts w:ascii="Courier New" w:hAnsi="Courier New" w:cs="Courier New" w:hint="default"/>
+      </w:rPr>
+    </w:lvl>
+    <w:lvl w:ilvl="2" w:tplc="0C090005" w:tentative="1">
+      <w:start w:val="1"/>
+      <w:numFmt w:val="bullet"/>
+      <w:lvlText w:val=""/>
+      <w:lvlJc w:val="left"/>
+      <w:pPr>
+        <w:ind w:left="2160" w:hanging="360"/>
+      </w:pPr>
+      <w:rPr>
+        <w:rFonts w:ascii="Wingdings" w:hAnsi="Wingdings" w:hint="default"/>
+      </w:rPr>
+    </w:lvl>
+    <w:lvl w:ilvl="3" w:tplc="0C090001" w:tentative="1">
+      <w:start w:val="1"/>
+      <w:numFmt w:val="bullet"/>
+      <w:lvlText w:val=""/>
+      <w:lvlJc w:val="left"/>
+      <w:pPr>
+        <w:ind w:left="2880" w:hanging="360"/>
+      </w:pPr>
+      <w:rPr>
+        <w:rFonts w:ascii="Symbol" w:hAnsi="Symbol" w:hint="default"/>
+      </w:rPr>
+    </w:lvl>
+    <w:lvl w:ilvl="4" w:tplc="0C090003" w:tentative="1">
+      <w:start w:val="1"/>
+      <w:numFmt w:val="bullet"/>
+      <w:lvlText w:val="o"/>
+      <w:lvlJc w:val="left"/>
+      <w:pPr>
+        <w:ind w:left="3600" w:hanging="360"/>
+      </w:pPr>
+      <w:rPr>
+        <w:rFonts w:ascii="Courier New" w:hAnsi="Courier New" w:cs="Courier New" w:hint="default"/>
+      </w:rPr>
+    </w:lvl>
+    <w:lvl w:ilvl="5" w:tplc="0C090005" w:tentative="1">
+      <w:start w:val="1"/>
+      <w:numFmt w:val="bullet"/>
+      <w:lvlText w:val=""/>
+      <w:lvlJc w:val="left"/>
+      <w:pPr>
+        <w:ind w:left="4320" w:hanging="360"/>
+      </w:pPr>
+      <w:rPr>
+        <w:rFonts w:ascii="Wingdings" w:hAnsi="Wingdings" w:hint="default"/>
+      </w:rPr>
+    </w:lvl>
+    <w:lvl w:ilvl="6" w:tplc="0C090001" w:tentative="1">
+      <w:start w:val="1"/>
+      <w:numFmt w:val="bullet"/>
+      <w:lvlText w:val=""/>
+      <w:lvlJc w:val="left"/>
+      <w:pPr>
+        <w:ind w:left="5040" w:hanging="360"/>
+      </w:pPr>
+      <w:rPr>
+        <w:rFonts w:ascii="Symbol" w:hAnsi="Symbol" w:hint="default"/>
+      </w:rPr>
+    </w:lvl>
+    <w:lvl w:ilvl="7" w:tplc="0C090003" w:tentative="1">
+      <w:start w:val="1"/>
+      <w:numFmt w:val="bullet"/>
+      <w:lvlText w:val="o"/>
+      <w:lvlJc w:val="left"/>
+      <w:pPr>
+        <w:ind w:left="5760" w:hanging="360"/>
+      </w:pPr>
+      <w:rPr>
+        <w:rFonts w:ascii="Courier New" w:hAnsi="Courier New" w:cs="Courier New" w:hint="default"/>
+      </w:rPr>
+    </w:lvl>
+    <w:lvl w:ilvl="8" w:tplc="0C090005" w:tentative="1">
+      <w:start w:val="1"/>
+      <w:numFmt w:val="bullet"/>
+      <w:lvlText w:val=""/>
+      <w:lvlJc w:val="left"/>
+      <w:pPr>
+        <w:ind w:left="6480" w:hanging="360"/>
+      </w:pPr>
+      <w:rPr>
+        <w:rFonts w:ascii="Wingdings" w:hAnsi="Wingdings" w:hint="default"/>
+      </w:rPr>
+    </w:lvl>
+  </w:abstractNum>
+  <w:abstractNum w:abstractNumId="2" w15:restartNumberingAfterBreak="0">
     <w:nsid w:val="246874EA"/>
     <w:multiLevelType w:val="hybridMultilevel"/>
     <w:tmpl w:val="271CE8C2"/>
@@ -1947,7 +2054,7 @@
       </w:pPr>
     </w:lvl>
   </w:abstractNum>
-  <w:abstractNum w:abstractNumId="2" w15:restartNumberingAfterBreak="0">
+  <w:abstractNum w:abstractNumId="3" w15:restartNumberingAfterBreak="0">
     <w:nsid w:val="42E162C3"/>
     <w:multiLevelType w:val="hybridMultilevel"/>
     <w:tmpl w:val="271CE8C2"/>
@@ -2033,7 +2140,7 @@
       </w:pPr>
     </w:lvl>
   </w:abstractNum>
-  <w:abstractNum w:abstractNumId="3" w15:restartNumberingAfterBreak="0">
+  <w:abstractNum w:abstractNumId="4" w15:restartNumberingAfterBreak="0">
     <w:nsid w:val="5DBC4FC5"/>
     <w:multiLevelType w:val="hybridMultilevel"/>
     <w:tmpl w:val="FA3691BC"/>
@@ -2146,16 +2253,108 @@
       </w:rPr>
     </w:lvl>
   </w:abstractNum>
+  <w:abstractNum w:abstractNumId="5" w15:restartNumberingAfterBreak="0">
+    <w:nsid w:val="675873B0"/>
+    <w:multiLevelType w:val="hybridMultilevel"/>
+    <w:tmpl w:val="271CE8C2"/>
+    <w:lvl w:ilvl="0" w:tplc="0C09000F">
+      <w:start w:val="1"/>
+      <w:numFmt w:val="decimal"/>
+      <w:lvlText w:val="%1."/>
+      <w:lvlJc w:val="left"/>
+      <w:pPr>
+        <w:ind w:left="720" w:hanging="360"/>
+      </w:pPr>
+    </w:lvl>
+    <w:lvl w:ilvl="1" w:tplc="0C090019" w:tentative="1">
+      <w:start w:val="1"/>
+      <w:numFmt w:val="lowerLetter"/>
+      <w:lvlText w:val="%2."/>
+      <w:lvlJc w:val="left"/>
+      <w:pPr>
+        <w:ind w:left="1440" w:hanging="360"/>
+      </w:pPr>
+    </w:lvl>
+    <w:lvl w:ilvl="2" w:tplc="0C09001B" w:tentative="1">
+      <w:start w:val="1"/>
+      <w:numFmt w:val="lowerRoman"/>
+      <w:lvlText w:val="%3."/>
+      <w:lvlJc w:val="right"/>
+      <w:pPr>
+        <w:ind w:left="2160" w:hanging="180"/>
+      </w:pPr>
+    </w:lvl>
+    <w:lvl w:ilvl="3" w:tplc="0C09000F" w:tentative="1">
+      <w:start w:val="1"/>
+      <w:numFmt w:val="decimal"/>
+      <w:lvlText w:val="%4."/>
+      <w:lvlJc w:val="left"/>
+      <w:pPr>
+        <w:ind w:left="2880" w:hanging="360"/>
+      </w:pPr>
+    </w:lvl>
+    <w:lvl w:ilvl="4" w:tplc="0C090019" w:tentative="1">
+      <w:start w:val="1"/>
+      <w:numFmt w:val="lowerLetter"/>
+      <w:lvlText w:val="%5."/>
+      <w:lvlJc w:val="left"/>
+      <w:pPr>
+        <w:ind w:left="3600" w:hanging="360"/>
+      </w:pPr>
+    </w:lvl>
+    <w:lvl w:ilvl="5" w:tplc="0C09001B" w:tentative="1">
+      <w:start w:val="1"/>
+      <w:numFmt w:val="lowerRoman"/>
+      <w:lvlText w:val="%6."/>
+      <w:lvlJc w:val="right"/>
+      <w:pPr>
+        <w:ind w:left="4320" w:hanging="180"/>
+      </w:pPr>
+    </w:lvl>
+    <w:lvl w:ilvl="6" w:tplc="0C09000F" w:tentative="1">
+      <w:start w:val="1"/>
+      <w:numFmt w:val="decimal"/>
+      <w:lvlText w:val="%7."/>
+      <w:lvlJc w:val="left"/>
+      <w:pPr>
+        <w:ind w:left="5040" w:hanging="360"/>
+      </w:pPr>
+    </w:lvl>
+    <w:lvl w:ilvl="7" w:tplc="0C090019" w:tentative="1">
+      <w:start w:val="1"/>
+      <w:numFmt w:val="lowerLetter"/>
+      <w:lvlText w:val="%8."/>
+      <w:lvlJc w:val="left"/>
+      <w:pPr>
+        <w:ind w:left="5760" w:hanging="360"/>
+      </w:pPr>
+    </w:lvl>
+    <w:lvl w:ilvl="8" w:tplc="0C09001B" w:tentative="1">
+      <w:start w:val="1"/>
+      <w:numFmt w:val="lowerRoman"/>
+      <w:lvlText w:val="%9."/>
+      <w:lvlJc w:val="right"/>
+      <w:pPr>
+        <w:ind w:left="6480" w:hanging="180"/>
+      </w:pPr>
+    </w:lvl>
+  </w:abstractNum>
   <w:num w:numId="1">
-    <w:abstractNumId w:val="3"/>
+    <w:abstractNumId w:val="4"/>
   </w:num>
   <w:num w:numId="2">
-    <w:abstractNumId w:val="2"/>
+    <w:abstractNumId w:val="3"/>
   </w:num>
   <w:num w:numId="3">
     <w:abstractNumId w:val="0"/>
   </w:num>
   <w:num w:numId="4">
+    <w:abstractNumId w:val="2"/>
+  </w:num>
+  <w:num w:numId="5">
+    <w:abstractNumId w:val="5"/>
+  </w:num>
+  <w:num w:numId="6">
     <w:abstractNumId w:val="1"/>
   </w:num>
 </w:numbering>

</xml_diff>

<commit_message>
Updated help files to fit new parameter names.
</commit_message>
<xml_diff>
--- a/Todolist_climwin_v0.1.3.docx
+++ b/Todolist_climwin_v0.1.3.docx
@@ -239,21 +239,7 @@
           <w:highlight w:val="yellow"/>
           <w:lang w:eastAsia="en-AU"/>
         </w:rPr>
-        <w:t>cutoff.</w:t>
-      </w:r>
-      <w:bookmarkStart w:id="0" w:name="_GoBack"/>
-      <w:bookmarkEnd w:id="0"/>
-      <w:r>
-        <w:rPr>
-          <w:rFonts w:ascii="Courier New" w:eastAsia="Times New Roman" w:hAnsi="Courier New" w:cs="Courier New"/>
-          <w:strike/>
-          <w:color w:val="000000"/>
-          <w:sz w:val="20"/>
-          <w:szCs w:val="20"/>
-          <w:highlight w:val="yellow"/>
-          <w:lang w:eastAsia="en-AU"/>
-        </w:rPr>
-        <w:t>day</w:t>
+        <w:t>cutoff.day</w:t>
       </w:r>
       <w:proofErr w:type="spellEnd"/>
       <w:r>
@@ -460,7 +446,21 @@
           <w:highlight w:val="yellow"/>
           <w:lang w:eastAsia="en-AU"/>
         </w:rPr>
-        <w:t xml:space="preserve"> to Dataset</w:t>
+        <w:t xml:space="preserve"> to Data</w:t>
+      </w:r>
+      <w:bookmarkStart w:id="0" w:name="_GoBack"/>
+      <w:bookmarkEnd w:id="0"/>
+      <w:r>
+        <w:rPr>
+          <w:rFonts w:ascii="Courier New" w:eastAsia="Times New Roman" w:hAnsi="Courier New" w:cs="Courier New"/>
+          <w:strike/>
+          <w:color w:val="000000"/>
+          <w:sz w:val="20"/>
+          <w:szCs w:val="20"/>
+          <w:highlight w:val="yellow"/>
+          <w:lang w:eastAsia="en-AU"/>
+        </w:rPr>
+        <w:t>set</w:t>
       </w:r>
     </w:p>
     <w:p>
@@ -704,14 +704,84 @@
           <w:numId w:val="2"/>
         </w:numPr>
         <w:rPr>
-          <w:highlight w:val="yellow"/>
-        </w:rPr>
-      </w:pPr>
-      <w:r>
-        <w:rPr>
+          <w:strike/>
+          <w:highlight w:val="yellow"/>
+        </w:rPr>
+      </w:pPr>
+      <w:r>
+        <w:rPr>
+          <w:strike/>
           <w:highlight w:val="yellow"/>
         </w:rPr>
         <w:t>Update help files/vignette/tests</w:t>
+      </w:r>
+    </w:p>
+    <w:p>
+      <w:pPr>
+        <w:pStyle w:val="CommentText"/>
+        <w:numPr>
+          <w:ilvl w:val="0"/>
+          <w:numId w:val="2"/>
+        </w:numPr>
+        <w:rPr>
+          <w:highlight w:val="yellow"/>
+        </w:rPr>
+      </w:pPr>
+      <w:r>
+        <w:rPr>
+          <w:highlight w:val="yellow"/>
+        </w:rPr>
+        <w:t xml:space="preserve">Update </w:t>
+      </w:r>
+      <w:proofErr w:type="spellStart"/>
+      <w:r>
+        <w:rPr>
+          <w:highlight w:val="yellow"/>
+        </w:rPr>
+        <w:t>MassOutput</w:t>
+      </w:r>
+      <w:proofErr w:type="spellEnd"/>
+      <w:r>
+        <w:rPr>
+          <w:highlight w:val="yellow"/>
+        </w:rPr>
+        <w:t xml:space="preserve">, </w:t>
+      </w:r>
+      <w:proofErr w:type="spellStart"/>
+      <w:r>
+        <w:rPr>
+          <w:highlight w:val="yellow"/>
+        </w:rPr>
+        <w:t>MassRand</w:t>
+      </w:r>
+      <w:proofErr w:type="spellEnd"/>
+      <w:r>
+        <w:rPr>
+          <w:highlight w:val="yellow"/>
+        </w:rPr>
+        <w:t xml:space="preserve">, </w:t>
+      </w:r>
+      <w:proofErr w:type="spellStart"/>
+      <w:proofErr w:type="gramStart"/>
+      <w:r>
+        <w:rPr>
+          <w:highlight w:val="yellow"/>
+        </w:rPr>
+        <w:t>OffspringOutput</w:t>
+      </w:r>
+      <w:proofErr w:type="spellEnd"/>
+      <w:r>
+        <w:rPr>
+          <w:highlight w:val="yellow"/>
+        </w:rPr>
+        <w:t xml:space="preserve">  etc</w:t>
+      </w:r>
+      <w:proofErr w:type="gramEnd"/>
+      <w:r>
+        <w:rPr>
+          <w:highlight w:val="yellow"/>
+        </w:rPr>
+        <w:t>.</w:t>
       </w:r>
     </w:p>
     <w:p>

</xml_diff>

<commit_message>
Fixed issue with plotbest for factors.
</commit_message>
<xml_diff>
--- a/Todolist_climwin_v0.1.3.docx
+++ b/Todolist_climwin_v0.1.3.docx
@@ -402,6 +402,7 @@
         <w:spacing w:after="0" w:line="240" w:lineRule="auto"/>
         <w:rPr>
           <w:rFonts w:ascii="Courier New" w:eastAsia="Times New Roman" w:hAnsi="Courier New" w:cs="Courier New"/>
+          <w:strike/>
           <w:color w:val="000000"/>
           <w:sz w:val="20"/>
           <w:szCs w:val="20"/>
@@ -412,6 +413,7 @@
       <w:r>
         <w:rPr>
           <w:rFonts w:ascii="Courier New" w:eastAsia="Times New Roman" w:hAnsi="Courier New" w:cs="Courier New"/>
+          <w:strike/>
           <w:color w:val="000000"/>
           <w:sz w:val="20"/>
           <w:szCs w:val="20"/>
@@ -424,6 +426,7 @@
       <w:r>
         <w:rPr>
           <w:rFonts w:ascii="Courier New" w:eastAsia="Times New Roman" w:hAnsi="Courier New" w:cs="Courier New"/>
+          <w:strike/>
           <w:color w:val="000000"/>
           <w:sz w:val="20"/>
           <w:szCs w:val="20"/>
@@ -436,6 +439,7 @@
       <w:r>
         <w:rPr>
           <w:rFonts w:ascii="Courier New" w:eastAsia="Times New Roman" w:hAnsi="Courier New" w:cs="Courier New"/>
+          <w:strike/>
           <w:color w:val="000000"/>
           <w:sz w:val="20"/>
           <w:szCs w:val="20"/>
@@ -642,7 +646,24 @@
           <w:highlight w:val="yellow"/>
           <w:lang w:val="en-US"/>
         </w:rPr>
-        <w:t>Update help, test, vignette</w:t>
+        <w:t xml:space="preserve">Update </w:t>
+      </w:r>
+      <w:r>
+        <w:rPr>
+          <w:rFonts w:ascii="Times New Roman" w:hAnsi="Times New Roman" w:cs="Times New Roman"/>
+          <w:strike/>
+          <w:highlight w:val="yellow"/>
+          <w:lang w:val="en-US"/>
+        </w:rPr>
+        <w:t>help</w:t>
+      </w:r>
+      <w:r>
+        <w:rPr>
+          <w:rFonts w:ascii="Times New Roman" w:hAnsi="Times New Roman" w:cs="Times New Roman"/>
+          <w:highlight w:val="yellow"/>
+          <w:lang w:val="en-US"/>
+        </w:rPr>
+        <w:t>, test, vignette</w:t>
       </w:r>
     </w:p>
     <w:p>
@@ -667,59 +688,85 @@
     </w:p>
     <w:p>
       <w:pPr>
-        <w:spacing w:after="0" w:line="240" w:lineRule="auto"/>
-        <w:jc w:val="both"/>
-        <w:rPr>
-          <w:rFonts w:ascii="Times New Roman" w:hAnsi="Times New Roman" w:cs="Times New Roman"/>
-          <w:lang w:val="en-US"/>
-        </w:rPr>
-      </w:pPr>
-    </w:p>
-    <w:p>
-      <w:pPr>
-        <w:spacing w:after="0" w:line="240" w:lineRule="auto"/>
-        <w:jc w:val="both"/>
-        <w:rPr>
-          <w:rFonts w:ascii="Times New Roman" w:hAnsi="Times New Roman" w:cs="Times New Roman"/>
-          <w:lang w:val="en-US"/>
-        </w:rPr>
-      </w:pPr>
-      <w:r>
-        <w:rPr>
-          <w:rFonts w:ascii="Times New Roman" w:hAnsi="Times New Roman" w:cs="Times New Roman"/>
-          <w:lang w:val="en-US"/>
-        </w:rPr>
-        <w:t>Datasets:</w:t>
-      </w:r>
-    </w:p>
-    <w:p>
-      <w:pPr>
         <w:pStyle w:val="CommentText"/>
         <w:numPr>
           <w:ilvl w:val="0"/>
           <w:numId w:val="2"/>
         </w:numPr>
         <w:rPr>
-          <w:rFonts w:ascii="Times New Roman" w:hAnsi="Times New Roman" w:cs="Times New Roman"/>
-          <w:highlight w:val="darkGreen"/>
-          <w:lang w:val="en-US"/>
-        </w:rPr>
-      </w:pPr>
-      <w:r>
-        <w:rPr>
-          <w:rFonts w:ascii="Times New Roman" w:hAnsi="Times New Roman" w:cs="Times New Roman"/>
-          <w:highlight w:val="darkGreen"/>
-          <w:lang w:val="en-US"/>
-        </w:rPr>
-        <w:t xml:space="preserve">Should we replace the Mass dataset with the Chaffinch dataset if we get approval from Dave? </w:t>
-      </w:r>
-      <w:r>
-        <w:rPr>
-          <w:rFonts w:ascii="Times New Roman" w:hAnsi="Times New Roman" w:cs="Times New Roman"/>
-          <w:highlight w:val="darkGreen"/>
-          <w:lang w:val="en-US"/>
-        </w:rPr>
-        <w:t>Keep both for now, phase out the use of Mass in the examples.</w:t>
+          <w:highlight w:val="yellow"/>
+        </w:rPr>
+      </w:pPr>
+      <w:r>
+        <w:rPr>
+          <w:rFonts w:ascii="Times New Roman" w:hAnsi="Times New Roman" w:cs="Times New Roman"/>
+          <w:highlight w:val="yellow"/>
+          <w:lang w:val="en-US"/>
+        </w:rPr>
+        <w:t xml:space="preserve">Update </w:t>
+      </w:r>
+      <w:proofErr w:type="spellStart"/>
+      <w:r>
+        <w:rPr>
+          <w:rFonts w:ascii="Times New Roman" w:hAnsi="Times New Roman" w:cs="Times New Roman"/>
+          <w:highlight w:val="yellow"/>
+          <w:lang w:val="en-US"/>
+        </w:rPr>
+        <w:t>MassOutput</w:t>
+      </w:r>
+      <w:proofErr w:type="spellEnd"/>
+      <w:r>
+        <w:rPr>
+          <w:rFonts w:ascii="Times New Roman" w:hAnsi="Times New Roman" w:cs="Times New Roman"/>
+          <w:highlight w:val="yellow"/>
+          <w:lang w:val="en-US"/>
+        </w:rPr>
+        <w:t xml:space="preserve">, </w:t>
+      </w:r>
+      <w:proofErr w:type="spellStart"/>
+      <w:r>
+        <w:rPr>
+          <w:rFonts w:ascii="Times New Roman" w:hAnsi="Times New Roman" w:cs="Times New Roman"/>
+          <w:highlight w:val="yellow"/>
+          <w:lang w:val="en-US"/>
+        </w:rPr>
+        <w:t>MassRand</w:t>
+      </w:r>
+      <w:proofErr w:type="spellEnd"/>
+      <w:r>
+        <w:rPr>
+          <w:rFonts w:ascii="Times New Roman" w:hAnsi="Times New Roman" w:cs="Times New Roman"/>
+          <w:highlight w:val="yellow"/>
+          <w:lang w:val="en-US"/>
+        </w:rPr>
+        <w:t xml:space="preserve"> </w:t>
+      </w:r>
+    </w:p>
+    <w:p>
+      <w:pPr>
+        <w:spacing w:after="0" w:line="240" w:lineRule="auto"/>
+        <w:jc w:val="both"/>
+        <w:rPr>
+          <w:rFonts w:ascii="Times New Roman" w:hAnsi="Times New Roman" w:cs="Times New Roman"/>
+          <w:lang w:val="en-US"/>
+        </w:rPr>
+      </w:pPr>
+    </w:p>
+    <w:p>
+      <w:pPr>
+        <w:spacing w:after="0" w:line="240" w:lineRule="auto"/>
+        <w:jc w:val="both"/>
+        <w:rPr>
+          <w:rFonts w:ascii="Times New Roman" w:hAnsi="Times New Roman" w:cs="Times New Roman"/>
+          <w:lang w:val="en-US"/>
+        </w:rPr>
+      </w:pPr>
+      <w:r>
+        <w:rPr>
+          <w:rFonts w:ascii="Times New Roman" w:hAnsi="Times New Roman" w:cs="Times New Roman"/>
+          <w:lang w:val="en-US"/>
+        </w:rPr>
+        <w:t>Datasets:</w:t>
       </w:r>
     </w:p>
     <w:p>
@@ -731,6 +778,36 @@
         </w:numPr>
         <w:rPr>
           <w:rFonts w:ascii="Times New Roman" w:hAnsi="Times New Roman" w:cs="Times New Roman"/>
+          <w:highlight w:val="darkGreen"/>
+          <w:lang w:val="en-US"/>
+        </w:rPr>
+      </w:pPr>
+      <w:r>
+        <w:rPr>
+          <w:rFonts w:ascii="Times New Roman" w:hAnsi="Times New Roman" w:cs="Times New Roman"/>
+          <w:highlight w:val="darkGreen"/>
+          <w:lang w:val="en-US"/>
+        </w:rPr>
+        <w:t xml:space="preserve">Should we replace the Mass dataset with the Chaffinch dataset if we get approval from Dave? </w:t>
+      </w:r>
+      <w:r>
+        <w:rPr>
+          <w:rFonts w:ascii="Times New Roman" w:hAnsi="Times New Roman" w:cs="Times New Roman"/>
+          <w:highlight w:val="darkGreen"/>
+          <w:lang w:val="en-US"/>
+        </w:rPr>
+        <w:t>Keep both for now, phase out the use of Mass in the examples.</w:t>
+      </w:r>
+    </w:p>
+    <w:p>
+      <w:pPr>
+        <w:pStyle w:val="CommentText"/>
+        <w:numPr>
+          <w:ilvl w:val="0"/>
+          <w:numId w:val="2"/>
+        </w:numPr>
+        <w:rPr>
+          <w:rFonts w:ascii="Times New Roman" w:hAnsi="Times New Roman" w:cs="Times New Roman"/>
           <w:strike/>
           <w:highlight w:val="darkGreen"/>
           <w:lang w:val="en-US"/>
@@ -786,8 +863,6 @@
           <w:lang w:val="en-US"/>
         </w:rPr>
       </w:pPr>
-      <w:bookmarkStart w:id="0" w:name="_GoBack"/>
-      <w:bookmarkEnd w:id="0"/>
     </w:p>
     <w:p>
       <w:pPr>
@@ -942,6 +1017,7 @@
         <w:jc w:val="both"/>
         <w:rPr>
           <w:rFonts w:ascii="Times New Roman" w:hAnsi="Times New Roman" w:cs="Times New Roman"/>
+          <w:strike/>
           <w:highlight w:val="darkGreen"/>
           <w:lang w:val="en-US"/>
         </w:rPr>
@@ -949,24 +1025,38 @@
       <w:r>
         <w:rPr>
           <w:rFonts w:ascii="Times New Roman" w:hAnsi="Times New Roman" w:cs="Times New Roman"/>
+          <w:strike/>
           <w:highlight w:val="darkGreen"/>
           <w:lang w:val="en-US"/>
         </w:rPr>
-        <w:t xml:space="preserve">There is an error in the plotting of the prediction for the RWFW example, which seems related to the three level (F/M/U) sex ‘factor’, this means </w:t>
-      </w:r>
-      <w:proofErr w:type="spellStart"/>
-      <w:r>
-        <w:rPr>
-          <w:rFonts w:ascii="Times New Roman" w:hAnsi="Times New Roman" w:cs="Times New Roman"/>
+        <w:t>There is an error in the plotting of the prediction for the RWFW example, which seems related to the three level (F/M/U) sex ‘fac</w:t>
+      </w:r>
+      <w:bookmarkStart w:id="0" w:name="_GoBack"/>
+      <w:bookmarkEnd w:id="0"/>
+      <w:r>
+        <w:rPr>
+          <w:rFonts w:ascii="Times New Roman" w:hAnsi="Times New Roman" w:cs="Times New Roman"/>
+          <w:strike/>
           <w:highlight w:val="darkGreen"/>
           <w:lang w:val="en-US"/>
         </w:rPr>
+        <w:t xml:space="preserve">tor’, this means </w:t>
+      </w:r>
+      <w:proofErr w:type="spellStart"/>
+      <w:r>
+        <w:rPr>
+          <w:rFonts w:ascii="Times New Roman" w:hAnsi="Times New Roman" w:cs="Times New Roman"/>
+          <w:strike/>
+          <w:highlight w:val="darkGreen"/>
+          <w:lang w:val="en-US"/>
+        </w:rPr>
         <w:t>plotall</w:t>
       </w:r>
       <w:proofErr w:type="spellEnd"/>
       <w:r>
         <w:rPr>
           <w:rFonts w:ascii="Times New Roman" w:hAnsi="Times New Roman" w:cs="Times New Roman"/>
+          <w:strike/>
           <w:highlight w:val="darkGreen"/>
           <w:lang w:val="en-US"/>
         </w:rPr>

</xml_diff>

<commit_message>
Updated information for MassRand and MassOutput
</commit_message>
<xml_diff>
--- a/Todolist_climwin_v0.1.3.docx
+++ b/Todolist_climwin_v0.1.3.docx
@@ -694,12 +694,14 @@
           <w:numId w:val="2"/>
         </w:numPr>
         <w:rPr>
-          <w:highlight w:val="yellow"/>
-        </w:rPr>
-      </w:pPr>
-      <w:r>
-        <w:rPr>
-          <w:rFonts w:ascii="Times New Roman" w:hAnsi="Times New Roman" w:cs="Times New Roman"/>
+          <w:strike/>
+          <w:highlight w:val="yellow"/>
+        </w:rPr>
+      </w:pPr>
+      <w:r>
+        <w:rPr>
+          <w:rFonts w:ascii="Times New Roman" w:hAnsi="Times New Roman" w:cs="Times New Roman"/>
+          <w:strike/>
           <w:highlight w:val="yellow"/>
           <w:lang w:val="en-US"/>
         </w:rPr>
@@ -709,6 +711,7 @@
       <w:r>
         <w:rPr>
           <w:rFonts w:ascii="Times New Roman" w:hAnsi="Times New Roman" w:cs="Times New Roman"/>
+          <w:strike/>
           <w:highlight w:val="yellow"/>
           <w:lang w:val="en-US"/>
         </w:rPr>
@@ -718,6 +721,7 @@
       <w:r>
         <w:rPr>
           <w:rFonts w:ascii="Times New Roman" w:hAnsi="Times New Roman" w:cs="Times New Roman"/>
+          <w:strike/>
           <w:highlight w:val="yellow"/>
           <w:lang w:val="en-US"/>
         </w:rPr>
@@ -727,6 +731,7 @@
       <w:r>
         <w:rPr>
           <w:rFonts w:ascii="Times New Roman" w:hAnsi="Times New Roman" w:cs="Times New Roman"/>
+          <w:strike/>
           <w:highlight w:val="yellow"/>
           <w:lang w:val="en-US"/>
         </w:rPr>
@@ -736,11 +741,14 @@
       <w:r>
         <w:rPr>
           <w:rFonts w:ascii="Times New Roman" w:hAnsi="Times New Roman" w:cs="Times New Roman"/>
+          <w:strike/>
           <w:highlight w:val="yellow"/>
           <w:lang w:val="en-US"/>
         </w:rPr>
         <w:t xml:space="preserve"> </w:t>
       </w:r>
+      <w:bookmarkStart w:id="0" w:name="_GoBack"/>
+      <w:bookmarkEnd w:id="0"/>
     </w:p>
     <w:p>
       <w:pPr>
@@ -1029,18 +1037,7 @@
           <w:highlight w:val="darkGreen"/>
           <w:lang w:val="en-US"/>
         </w:rPr>
-        <w:t>There is an error in the plotting of the prediction for the RWFW example, which seems related to the three level (F/M/U) sex ‘fac</w:t>
-      </w:r>
-      <w:bookmarkStart w:id="0" w:name="_GoBack"/>
-      <w:bookmarkEnd w:id="0"/>
-      <w:r>
-        <w:rPr>
-          <w:rFonts w:ascii="Times New Roman" w:hAnsi="Times New Roman" w:cs="Times New Roman"/>
-          <w:strike/>
-          <w:highlight w:val="darkGreen"/>
-          <w:lang w:val="en-US"/>
-        </w:rPr>
-        <w:t xml:space="preserve">tor’, this means </w:t>
+        <w:t xml:space="preserve">There is an error in the plotting of the prediction for the RWFW example, which seems related to the three level (F/M/U) sex ‘factor’, this means </w:t>
       </w:r>
       <w:proofErr w:type="spellStart"/>
       <w:r>

</xml_diff>

<commit_message>
Change limits to range
</commit_message>
<xml_diff>
--- a/Todolist_climwin_v0.1.3.docx
+++ b/Todolist_climwin_v0.1.3.docx
@@ -575,7 +575,18 @@
           <w:highlight w:val="yellow"/>
           <w:lang w:val="en-US"/>
         </w:rPr>
-        <w:t>wgdev</w:t>
+        <w:t>wgde</w:t>
+      </w:r>
+      <w:bookmarkStart w:id="0" w:name="_GoBack"/>
+      <w:bookmarkEnd w:id="0"/>
+      <w:r>
+        <w:rPr>
+          <w:rFonts w:ascii="Times New Roman" w:hAnsi="Times New Roman" w:cs="Times New Roman"/>
+          <w:strike/>
+          <w:highlight w:val="yellow"/>
+          <w:lang w:val="en-US"/>
+        </w:rPr>
+        <w:t>v</w:t>
       </w:r>
       <w:proofErr w:type="spellEnd"/>
       <w:r>
@@ -674,12 +685,14 @@
           <w:numId w:val="2"/>
         </w:numPr>
         <w:rPr>
-          <w:highlight w:val="yellow"/>
-        </w:rPr>
-      </w:pPr>
-      <w:r>
-        <w:rPr>
-          <w:rFonts w:ascii="Times New Roman" w:hAnsi="Times New Roman" w:cs="Times New Roman"/>
+          <w:strike/>
+          <w:highlight w:val="yellow"/>
+        </w:rPr>
+      </w:pPr>
+      <w:r>
+        <w:rPr>
+          <w:rFonts w:ascii="Times New Roman" w:hAnsi="Times New Roman" w:cs="Times New Roman"/>
+          <w:strike/>
           <w:highlight w:val="yellow"/>
           <w:lang w:val="en-US"/>
         </w:rPr>
@@ -747,8 +760,6 @@
         </w:rPr>
         <w:t xml:space="preserve"> </w:t>
       </w:r>
-      <w:bookmarkStart w:id="0" w:name="_GoBack"/>
-      <w:bookmarkEnd w:id="0"/>
     </w:p>
     <w:p>
       <w:pPr>

</xml_diff>

<commit_message>
Update MassOutput and MassRand to make them smaller.
</commit_message>
<xml_diff>
--- a/Todolist_climwin_v0.1.3.docx
+++ b/Todolist_climwin_v0.1.3.docx
@@ -433,7 +433,21 @@
           <w:highlight w:val="yellow"/>
           <w:lang w:eastAsia="en-AU"/>
         </w:rPr>
-        <w:t>beta_SE</w:t>
+        <w:t>beta_S</w:t>
+      </w:r>
+      <w:bookmarkStart w:id="0" w:name="_GoBack"/>
+      <w:bookmarkEnd w:id="0"/>
+      <w:r>
+        <w:rPr>
+          <w:rFonts w:ascii="Courier New" w:eastAsia="Times New Roman" w:hAnsi="Courier New" w:cs="Courier New"/>
+          <w:strike/>
+          <w:color w:val="000000"/>
+          <w:sz w:val="20"/>
+          <w:szCs w:val="20"/>
+          <w:highlight w:val="yellow"/>
+          <w:lang w:eastAsia="en-AU"/>
+        </w:rPr>
+        <w:t>E</w:t>
       </w:r>
       <w:proofErr w:type="spellEnd"/>
       <w:r>
@@ -575,18 +589,7 @@
           <w:highlight w:val="yellow"/>
           <w:lang w:val="en-US"/>
         </w:rPr>
-        <w:t>wgde</w:t>
-      </w:r>
-      <w:bookmarkStart w:id="0" w:name="_GoBack"/>
-      <w:bookmarkEnd w:id="0"/>
-      <w:r>
-        <w:rPr>
-          <w:rFonts w:ascii="Times New Roman" w:hAnsi="Times New Roman" w:cs="Times New Roman"/>
-          <w:strike/>
-          <w:highlight w:val="yellow"/>
-          <w:lang w:val="en-US"/>
-        </w:rPr>
-        <w:t>v</w:t>
+        <w:t>wgdev</w:t>
       </w:r>
       <w:proofErr w:type="spellEnd"/>
       <w:r>
@@ -648,33 +651,18 @@
           <w:numId w:val="2"/>
         </w:numPr>
         <w:rPr>
-          <w:highlight w:val="yellow"/>
-        </w:rPr>
-      </w:pPr>
-      <w:r>
-        <w:rPr>
-          <w:rFonts w:ascii="Times New Roman" w:hAnsi="Times New Roman" w:cs="Times New Roman"/>
-          <w:highlight w:val="yellow"/>
-          <w:lang w:val="en-US"/>
-        </w:rPr>
-        <w:t xml:space="preserve">Update </w:t>
-      </w:r>
-      <w:r>
-        <w:rPr>
-          <w:rFonts w:ascii="Times New Roman" w:hAnsi="Times New Roman" w:cs="Times New Roman"/>
-          <w:strike/>
-          <w:highlight w:val="yellow"/>
-          <w:lang w:val="en-US"/>
-        </w:rPr>
-        <w:t>help</w:t>
-      </w:r>
-      <w:r>
-        <w:rPr>
-          <w:rFonts w:ascii="Times New Roman" w:hAnsi="Times New Roman" w:cs="Times New Roman"/>
-          <w:highlight w:val="yellow"/>
-          <w:lang w:val="en-US"/>
-        </w:rPr>
-        <w:t>, test, vignette</w:t>
+          <w:strike/>
+          <w:highlight w:val="yellow"/>
+        </w:rPr>
+      </w:pPr>
+      <w:r>
+        <w:rPr>
+          <w:rFonts w:ascii="Times New Roman" w:hAnsi="Times New Roman" w:cs="Times New Roman"/>
+          <w:strike/>
+          <w:highlight w:val="yellow"/>
+          <w:lang w:val="en-US"/>
+        </w:rPr>
+        <w:t>Update help, test, vignette</w:t>
       </w:r>
     </w:p>
     <w:p>

</xml_diff>